<commit_message>
made edits. everyone needs to check
</commit_message>
<xml_diff>
--- a/ProgressReports/Report 1 Segments/phase 1 ROUGH DRAFT.docx
+++ b/ProgressReports/Report 1 Segments/phase 1 ROUGH DRAFT.docx
@@ -1,6 +1,6 @@
 
 <file path=word/document.xml><?xml version="1.0" encoding="utf-8"?>
-<w:document xmlns:wpc="http://schemas.microsoft.com/office/word/2010/wordprocessingCanvas" xmlns:mc="http://schemas.openxmlformats.org/markup-compatibility/2006" xmlns:o="urn:schemas-microsoft-com:office:office" xmlns:r="http://schemas.openxmlformats.org/officeDocument/2006/relationships" xmlns:m="http://schemas.openxmlformats.org/officeDocument/2006/math" xmlns:v="urn:schemas-microsoft-com:vml" xmlns:wp14="http://schemas.microsoft.com/office/word/2010/wordprocessingDrawing" xmlns:wp="http://schemas.openxmlformats.org/drawingml/2006/wordprocessingDrawing" xmlns:w10="urn:schemas-microsoft-com:office:word" xmlns:w="http://schemas.openxmlformats.org/wordprocessingml/2006/main" xmlns:w14="http://schemas.microsoft.com/office/word/2010/wordml" xmlns:wpg="http://schemas.microsoft.com/office/word/2010/wordprocessingGroup" xmlns:wpi="http://schemas.microsoft.com/office/word/2010/wordprocessingInk" xmlns:wne="http://schemas.microsoft.com/office/word/2006/wordml" xmlns:wps="http://schemas.microsoft.com/office/word/2010/wordprocessingShape" mc:Ignorable="w14 wp14">
+<w:document xmlns:ve="http://schemas.openxmlformats.org/markup-compatibility/2006" xmlns:o="urn:schemas-microsoft-com:office:office" xmlns:r="http://schemas.openxmlformats.org/officeDocument/2006/relationships" xmlns:m="http://schemas.openxmlformats.org/officeDocument/2006/math" xmlns:v="urn:schemas-microsoft-com:vml" xmlns:wp="http://schemas.openxmlformats.org/drawingml/2006/wordprocessingDrawing" xmlns:w10="urn:schemas-microsoft-com:office:word" xmlns:w="http://schemas.openxmlformats.org/wordprocessingml/2006/main" xmlns:wne="http://schemas.microsoft.com/office/word/2006/wordml">
   <w:body>
     <w:p>
       <w:pPr>
@@ -415,7 +415,125 @@
         <w:rPr>
           <w:rFonts w:cstheme="minorHAnsi"/>
         </w:rPr>
-        <w:t xml:space="preserve">An open-source and mainly 3-D printable hand prosthetic is to be developed by a team of five Mechanical Engineering seniors in a student-driven design project. The hand prosthetic will combine the technologies of existing 3-D printed hands with the concept of granular jamming to maintain firm grip at a fraction of the cost of existing prosthetics. The hand will allow for performance of relatively low strength, high dexterity, </w:t>
+        <w:t xml:space="preserve">An open-source and mainly 3-D printable hand </w:t>
+      </w:r>
+      <w:r>
+        <w:rPr>
+          <w:rFonts w:cstheme="minorHAnsi"/>
+          <w:strike/>
+        </w:rPr>
+        <w:t>prosthetic</w:t>
+      </w:r>
+      <w:r>
+        <w:rPr>
+          <w:rFonts w:cstheme="minorHAnsi"/>
+        </w:rPr>
+        <w:t xml:space="preserve"> </w:t>
+      </w:r>
+      <w:r>
+        <w:rPr>
+          <w:rFonts w:cstheme="minorHAnsi"/>
+          <w:highlight w:val="yellow"/>
+        </w:rPr>
+        <w:t>prosthesis</w:t>
+      </w:r>
+      <w:r>
+        <w:rPr>
+          <w:rFonts w:cstheme="minorHAnsi"/>
+        </w:rPr>
+        <w:t xml:space="preserve"> is to be developed by a team of five Mechanical Engineering seniors in a student-driven design project. The hand </w:t>
+      </w:r>
+      <w:r>
+        <w:rPr>
+          <w:rFonts w:cstheme="minorHAnsi"/>
+          <w:strike/>
+        </w:rPr>
+        <w:t>prosthetic</w:t>
+      </w:r>
+      <w:r>
+        <w:rPr>
+          <w:rFonts w:cstheme="minorHAnsi"/>
+        </w:rPr>
+        <w:t xml:space="preserve"> </w:t>
+      </w:r>
+      <w:r>
+        <w:rPr>
+          <w:rFonts w:cstheme="minorHAnsi"/>
+          <w:highlight w:val="yellow"/>
+        </w:rPr>
+        <w:t>prosthesis</w:t>
+      </w:r>
+      <w:r>
+        <w:rPr>
+          <w:rFonts w:cstheme="minorHAnsi"/>
+        </w:rPr>
+        <w:t xml:space="preserve"> will combine the technologies of existing 3-D printed hands with the concept of granular jamming to maintain </w:t>
+      </w:r>
+      <w:r>
+        <w:rPr>
+          <w:rFonts w:cstheme="minorHAnsi"/>
+          <w:highlight w:val="yellow"/>
+        </w:rPr>
+        <w:t>a</w:t>
+      </w:r>
+      <w:r>
+        <w:rPr>
+          <w:rFonts w:cstheme="minorHAnsi"/>
+        </w:rPr>
+        <w:t xml:space="preserve"> </w:t>
+      </w:r>
+      <w:r>
+        <w:rPr>
+          <w:rFonts w:cstheme="minorHAnsi"/>
+        </w:rPr>
+        <w:t xml:space="preserve">firm grip at a fraction of the cost of existing </w:t>
+      </w:r>
+      <w:r>
+        <w:rPr>
+          <w:rFonts w:cstheme="minorHAnsi"/>
+          <w:strike/>
+        </w:rPr>
+        <w:t>prosthetic</w:t>
+      </w:r>
+      <w:r>
+        <w:rPr>
+          <w:rFonts w:cstheme="minorHAnsi"/>
+          <w:strike/>
+        </w:rPr>
+        <w:t>s</w:t>
+      </w:r>
+      <w:r>
+        <w:rPr>
+          <w:rFonts w:cstheme="minorHAnsi"/>
+        </w:rPr>
+        <w:t xml:space="preserve"> </w:t>
+      </w:r>
+      <w:r>
+        <w:rPr>
+          <w:rFonts w:cstheme="minorHAnsi"/>
+          <w:highlight w:val="yellow"/>
+        </w:rPr>
+        <w:t>prosthes</w:t>
+      </w:r>
+      <w:r>
+        <w:rPr>
+          <w:rFonts w:cstheme="minorHAnsi"/>
+          <w:highlight w:val="yellow"/>
+        </w:rPr>
+        <w:t>e</w:t>
+      </w:r>
+      <w:r>
+        <w:rPr>
+          <w:rFonts w:cstheme="minorHAnsi"/>
+          <w:highlight w:val="yellow"/>
+        </w:rPr>
+        <w:t>s</w:t>
+      </w:r>
+      <w:r>
+        <w:rPr>
+          <w:rFonts w:cstheme="minorHAnsi"/>
+        </w:rPr>
+        <w:t xml:space="preserve">. The hand will allow for performance of relatively low strength, high dexterity, </w:t>
       </w:r>
       <w:proofErr w:type="gramStart"/>
       <w:r>
@@ -429,7 +547,54 @@
         <w:rPr>
           <w:rFonts w:cstheme="minorHAnsi"/>
         </w:rPr>
-        <w:t xml:space="preserve"> tasks. To meet this goal, a background on types and incidences of amputation has been established, as well as on state-of-the-art designs in both professional and hobbyist prosthetics. Potential users of the product have been identified, and some original research on hand usage has already been completed.  Additionally, conceptual designs have been generated and compared, resulting in a generalized plan for future hand </w:t>
+        <w:t xml:space="preserve"> tasks. To meet this goal, a background on types and incidences of amputation has been established, as well as on state-of-the-art designs in both professional and hobbyist </w:t>
+      </w:r>
+      <w:r>
+        <w:rPr>
+          <w:rFonts w:cstheme="minorHAnsi"/>
+          <w:strike/>
+        </w:rPr>
+        <w:t>prosthetic</w:t>
+      </w:r>
+      <w:r>
+        <w:rPr>
+          <w:rFonts w:cstheme="minorHAnsi"/>
+          <w:strike/>
+        </w:rPr>
+        <w:t>s</w:t>
+      </w:r>
+      <w:r>
+        <w:rPr>
+          <w:rFonts w:cstheme="minorHAnsi"/>
+        </w:rPr>
+        <w:t xml:space="preserve"> </w:t>
+      </w:r>
+      <w:r>
+        <w:rPr>
+          <w:rFonts w:cstheme="minorHAnsi"/>
+          <w:highlight w:val="yellow"/>
+        </w:rPr>
+        <w:t>prosthes</w:t>
+      </w:r>
+      <w:r>
+        <w:rPr>
+          <w:rFonts w:cstheme="minorHAnsi"/>
+          <w:highlight w:val="yellow"/>
+        </w:rPr>
+        <w:t>e</w:t>
+      </w:r>
+      <w:r>
+        <w:rPr>
+          <w:rFonts w:cstheme="minorHAnsi"/>
+          <w:highlight w:val="yellow"/>
+        </w:rPr>
+        <w:t>s</w:t>
+      </w:r>
+      <w:r>
+        <w:rPr>
+          <w:rFonts w:cstheme="minorHAnsi"/>
+        </w:rPr>
+        <w:t xml:space="preserve">. Potential users of the product have been identified, and some original research on hand usage has already been completed.  Additionally, conceptual designs have been generated and compared, resulting in a generalized plan for future hand </w:t>
       </w:r>
       <w:proofErr w:type="gramStart"/>
       <w:r>
@@ -923,12 +1088,64 @@
           <w:rFonts w:cstheme="minorHAnsi"/>
         </w:rPr>
         <w:tab/>
-        <w:t xml:space="preserve">Primary task goals are as follows. Firstly, the hand should be able to pick up and put down objects of varying sizes and shapes. It should also able to open and close doors of varying types, such as lever style doors, knob style doors, and fridge doors. To maintain some level of </w:t>
+        <w:t xml:space="preserve">Primary task goals are as follows. Firstly, the hand should be able to pick up and put down objects of varying sizes and shapes. It should also </w:t>
+      </w:r>
+      <w:r>
+        <w:rPr>
+          <w:rFonts w:cstheme="minorHAnsi"/>
+          <w:highlight w:val="yellow"/>
+        </w:rPr>
+        <w:t>be</w:t>
+      </w:r>
+      <w:r>
+        <w:rPr>
+          <w:rFonts w:cstheme="minorHAnsi"/>
+        </w:rPr>
+        <w:t xml:space="preserve"> </w:t>
+      </w:r>
+      <w:r>
+        <w:rPr>
+          <w:rFonts w:cstheme="minorHAnsi"/>
+        </w:rPr>
+        <w:t xml:space="preserve">able to open and close doors of varying types, such as lever style doors, knob style doors, and </w:t>
+      </w:r>
+      <w:r>
+        <w:rPr>
+          <w:rFonts w:cstheme="minorHAnsi"/>
+          <w:strike/>
+        </w:rPr>
+        <w:t>fridge</w:t>
+      </w:r>
+      <w:r>
+        <w:rPr>
+          <w:rFonts w:cstheme="minorHAnsi"/>
+        </w:rPr>
+        <w:t xml:space="preserve"> </w:t>
+      </w:r>
+      <w:r>
+        <w:rPr>
+          <w:rFonts w:cstheme="minorHAnsi"/>
+          <w:highlight w:val="yellow"/>
+        </w:rPr>
+        <w:t>refrigerator</w:t>
+      </w:r>
+      <w:r>
+        <w:rPr>
+          <w:rFonts w:cstheme="minorHAnsi"/>
+        </w:rPr>
+        <w:t xml:space="preserve"> </w:t>
+      </w:r>
+      <w:r>
+        <w:rPr>
+          <w:rFonts w:cstheme="minorHAnsi"/>
+        </w:rPr>
+        <w:t xml:space="preserve">doors. To maintain some level of </w:t>
       </w:r>
       <w:proofErr w:type="spellStart"/>
       <w:r>
         <w:rPr>
           <w:rFonts w:cstheme="minorHAnsi"/>
+          <w:strike/>
         </w:rPr>
         <w:t>relatability</w:t>
       </w:r>
@@ -937,7 +1154,156 @@
         <w:rPr>
           <w:rFonts w:cstheme="minorHAnsi"/>
         </w:rPr>
-        <w:t xml:space="preserve"> (and avoid venturing too far into the uncanny valley), it should be able to perform simple gestures such as pointing, or giving a “thumbs-up” gesture. It should also be able to use a mouse. Computers have become a massively important facet of society, and while a keyboard would prove too complex given the budget and timeframe, a mouse can certainly be used to perform most computer-based tasks (especially when paired with existing software meant to facilitate typing with the mouse). Finally, the hand should be able to use occupational therapy tools, such as cutlery and pencils or pens. Again, while it may prove too complex to use traditional utensils, the larger size of an occupational therapy device combined with the abilities of the hand should offer a level of autonomy that the user would not have had otherwise. If most or all of these task goals can be completed, the project may be considered a success.</w:t>
+        <w:t xml:space="preserve"> </w:t>
+      </w:r>
+      <w:r>
+        <w:rPr>
+          <w:rFonts w:cstheme="minorHAnsi"/>
+          <w:highlight w:val="yellow"/>
+        </w:rPr>
+        <w:t>comparability</w:t>
+      </w:r>
+      <w:r>
+        <w:rPr>
+          <w:rFonts w:cstheme="minorHAnsi"/>
+        </w:rPr>
+        <w:t xml:space="preserve"> </w:t>
+      </w:r>
+      <w:r>
+        <w:rPr>
+          <w:rFonts w:cstheme="minorHAnsi"/>
+        </w:rPr>
+        <w:t xml:space="preserve">(and avoid venturing too far into the uncanny valley), it should be able to perform simple gestures such as pointing, or giving a “thumbs-up” gesture. It should also be able to use a </w:t>
+      </w:r>
+      <w:r>
+        <w:rPr>
+          <w:rFonts w:cstheme="minorHAnsi"/>
+          <w:highlight w:val="yellow"/>
+        </w:rPr>
+        <w:t>computer</w:t>
+      </w:r>
+      <w:r>
+        <w:rPr>
+          <w:rFonts w:cstheme="minorHAnsi"/>
+        </w:rPr>
+        <w:t xml:space="preserve"> </w:t>
+      </w:r>
+      <w:r>
+        <w:rPr>
+          <w:rFonts w:cstheme="minorHAnsi"/>
+        </w:rPr>
+        <w:t xml:space="preserve">mouse. Computers have become </w:t>
+      </w:r>
+      <w:proofErr w:type="gramStart"/>
+      <w:r>
+        <w:rPr>
+          <w:rFonts w:cstheme="minorHAnsi"/>
+        </w:rPr>
+        <w:t>a</w:t>
+      </w:r>
+      <w:r>
+        <w:rPr>
+          <w:rFonts w:cstheme="minorHAnsi"/>
+          <w:highlight w:val="yellow"/>
+        </w:rPr>
+        <w:t>n</w:t>
+      </w:r>
+      <w:proofErr w:type="gramEnd"/>
+      <w:r>
+        <w:rPr>
+          <w:rFonts w:cstheme="minorHAnsi"/>
+        </w:rPr>
+        <w:t xml:space="preserve"> </w:t>
+      </w:r>
+      <w:r>
+        <w:rPr>
+          <w:rFonts w:cstheme="minorHAnsi"/>
+          <w:strike/>
+        </w:rPr>
+        <w:t>massively</w:t>
+      </w:r>
+      <w:r>
+        <w:rPr>
+          <w:rFonts w:cstheme="minorHAnsi"/>
+        </w:rPr>
+        <w:t xml:space="preserve"> </w:t>
+      </w:r>
+      <w:r>
+        <w:rPr>
+          <w:rFonts w:cstheme="minorHAnsi"/>
+          <w:highlight w:val="yellow"/>
+        </w:rPr>
+        <w:t>immensely</w:t>
+      </w:r>
+      <w:r>
+        <w:rPr>
+          <w:rFonts w:cstheme="minorHAnsi"/>
+        </w:rPr>
+        <w:t xml:space="preserve"> </w:t>
+      </w:r>
+      <w:r>
+        <w:rPr>
+          <w:rFonts w:cstheme="minorHAnsi"/>
+        </w:rPr>
+        <w:t>important facet of society, and while a keyboard would prove too complex given the budget and timeframe, a mouse can certainly be used to perform most computer-based tasks (especially when paired with existing software meant to facilitate typing with the mouse). Finally, the hand should be able to use occupational therapy tools, such as cutlery and pencils or pens. Again, while it may prove too complex to use traditional utensils, the larger size of an occupational therapy device</w:t>
+      </w:r>
+      <w:r>
+        <w:rPr>
+          <w:rFonts w:cstheme="minorHAnsi"/>
+        </w:rPr>
+        <w:t>,</w:t>
+      </w:r>
+      <w:r>
+        <w:rPr>
+          <w:rFonts w:cstheme="minorHAnsi"/>
+        </w:rPr>
+        <w:t xml:space="preserve"> combined with the abilities of the hand</w:t>
+      </w:r>
+      <w:r>
+        <w:rPr>
+          <w:rFonts w:cstheme="minorHAnsi"/>
+        </w:rPr>
+        <w:t>,</w:t>
+      </w:r>
+      <w:r>
+        <w:rPr>
+          <w:rFonts w:cstheme="minorHAnsi"/>
+        </w:rPr>
+        <w:t xml:space="preserve"> should offer a level of autonomy that the user would not have had otherwise. If most or all of these task goals can be completed, the project </w:t>
+      </w:r>
+      <w:proofErr w:type="gramStart"/>
+      <w:r>
+        <w:rPr>
+          <w:rFonts w:cstheme="minorHAnsi"/>
+          <w:strike/>
+        </w:rPr>
+        <w:t>may</w:t>
+      </w:r>
+      <w:r>
+        <w:rPr>
+          <w:rFonts w:cstheme="minorHAnsi"/>
+        </w:rPr>
+        <w:t xml:space="preserve"> </w:t>
+      </w:r>
+      <w:r>
+        <w:rPr>
+          <w:rFonts w:cstheme="minorHAnsi"/>
+          <w:highlight w:val="yellow"/>
+        </w:rPr>
+        <w:t>will</w:t>
+      </w:r>
+      <w:proofErr w:type="gramEnd"/>
+      <w:r>
+        <w:rPr>
+          <w:rFonts w:cstheme="minorHAnsi"/>
+        </w:rPr>
+        <w:t xml:space="preserve"> </w:t>
+      </w:r>
+      <w:r>
+        <w:rPr>
+          <w:rFonts w:cstheme="minorHAnsi"/>
+        </w:rPr>
+        <w:t>be considered a success.</w:t>
       </w:r>
     </w:p>
     <w:p>
@@ -956,7 +1322,142 @@
           <w:rFonts w:cstheme="minorHAnsi"/>
         </w:rPr>
         <w:tab/>
-        <w:t>Secondary goals are slightly more complex. Some examples of secondary goals are ability to use touchscreens (via a conductive layer on the thumb and index finger), ability to open cans, achieving rotation, primitive myoelectric control (for open/close), and allowing for joint locking so that certain positions can be held while only one joint is moved (useful for certain tasks, such as using a mouse or playing a note on a keyboard). If some or any of these goals can be achieved, it would add a lot of functionality to the project, but these goals are not a priority, but are instead seen as a way to move the project forward if primary goals have already been achieved.</w:t>
+        <w:t xml:space="preserve">Secondary goals are slightly more complex. Some examples of secondary goals are </w:t>
+      </w:r>
+      <w:r>
+        <w:rPr>
+          <w:rFonts w:cstheme="minorHAnsi"/>
+          <w:highlight w:val="yellow"/>
+        </w:rPr>
+        <w:t>the</w:t>
+      </w:r>
+      <w:r>
+        <w:rPr>
+          <w:rFonts w:cstheme="minorHAnsi"/>
+        </w:rPr>
+        <w:t xml:space="preserve"> </w:t>
+      </w:r>
+      <w:r>
+        <w:rPr>
+          <w:rFonts w:cstheme="minorHAnsi"/>
+        </w:rPr>
+        <w:t xml:space="preserve">ability to use touchscreens (via a conductive layer on the thumb and index finger), ability to open </w:t>
+      </w:r>
+      <w:r>
+        <w:rPr>
+          <w:rFonts w:cstheme="minorHAnsi"/>
+          <w:highlight w:val="yellow"/>
+        </w:rPr>
+        <w:t>pop-top</w:t>
+      </w:r>
+      <w:r>
+        <w:rPr>
+          <w:rFonts w:cstheme="minorHAnsi"/>
+        </w:rPr>
+        <w:t xml:space="preserve"> </w:t>
+      </w:r>
+      <w:r>
+        <w:rPr>
+          <w:rFonts w:cstheme="minorHAnsi"/>
+        </w:rPr>
+        <w:t xml:space="preserve">cans, achieving rotation, primitive </w:t>
+      </w:r>
+      <w:proofErr w:type="spellStart"/>
+      <w:r>
+        <w:rPr>
+          <w:rFonts w:cstheme="minorHAnsi"/>
+        </w:rPr>
+        <w:t>myoelectric</w:t>
+      </w:r>
+      <w:proofErr w:type="spellEnd"/>
+      <w:r>
+        <w:rPr>
+          <w:rFonts w:cstheme="minorHAnsi"/>
+        </w:rPr>
+        <w:t xml:space="preserve"> control (for open</w:t>
+      </w:r>
+      <w:r>
+        <w:rPr>
+          <w:rFonts w:cstheme="minorHAnsi"/>
+        </w:rPr>
+        <w:t xml:space="preserve">ing/closing </w:t>
+      </w:r>
+      <w:r>
+        <w:rPr>
+          <w:rFonts w:cstheme="minorHAnsi"/>
+          <w:highlight w:val="yellow"/>
+        </w:rPr>
+        <w:t>of the fingers</w:t>
+      </w:r>
+      <w:r>
+        <w:rPr>
+          <w:rFonts w:cstheme="minorHAnsi"/>
+        </w:rPr>
+        <w:t xml:space="preserve">), and allowing for joint locking so that certain positions can be held while only one joint is moved (useful for certain tasks, such as using a mouse or playing a note on a keyboard). If some or any of these goals can be achieved, it would add </w:t>
+      </w:r>
+      <w:r>
+        <w:rPr>
+          <w:rFonts w:cstheme="minorHAnsi"/>
+          <w:strike/>
+        </w:rPr>
+        <w:t>a lot of</w:t>
+      </w:r>
+      <w:r>
+        <w:rPr>
+          <w:rFonts w:cstheme="minorHAnsi"/>
+        </w:rPr>
+        <w:t xml:space="preserve"> </w:t>
+      </w:r>
+      <w:r>
+        <w:rPr>
+          <w:rFonts w:cstheme="minorHAnsi"/>
+          <w:highlight w:val="yellow"/>
+        </w:rPr>
+        <w:t>significant</w:t>
+      </w:r>
+      <w:r>
+        <w:rPr>
+          <w:rFonts w:cstheme="minorHAnsi"/>
+        </w:rPr>
+        <w:t xml:space="preserve"> </w:t>
+      </w:r>
+      <w:r>
+        <w:rPr>
+          <w:rFonts w:cstheme="minorHAnsi"/>
+        </w:rPr>
+        <w:t xml:space="preserve">functionality to the project, </w:t>
+      </w:r>
+      <w:r>
+        <w:rPr>
+          <w:rFonts w:cstheme="minorHAnsi"/>
+          <w:strike/>
+        </w:rPr>
+        <w:t>but</w:t>
+      </w:r>
+      <w:r>
+        <w:rPr>
+          <w:rFonts w:cstheme="minorHAnsi"/>
+        </w:rPr>
+        <w:t xml:space="preserve"> </w:t>
+      </w:r>
+      <w:r>
+        <w:rPr>
+          <w:rFonts w:cstheme="minorHAnsi"/>
+          <w:highlight w:val="yellow"/>
+        </w:rPr>
+        <w:t>however,</w:t>
+      </w:r>
+      <w:r>
+        <w:rPr>
+          <w:rFonts w:cstheme="minorHAnsi"/>
+        </w:rPr>
+        <w:t xml:space="preserve"> </w:t>
+      </w:r>
+      <w:r>
+        <w:rPr>
+          <w:rFonts w:cstheme="minorHAnsi"/>
+        </w:rPr>
+        <w:t>these goals are not a priority, but are instead seen as a way to move the project forward if primary goals have already been achieved.</w:t>
       </w:r>
     </w:p>
     <w:p>
@@ -1003,7 +1504,139 @@
         <w:rPr>
           <w:rFonts w:cstheme="minorHAnsi"/>
         </w:rPr>
-        <w:t xml:space="preserve">The design project has a very large societal impact. There are around 12,500 arm amputations per year our project aims to create a lightweight, cheap, easily created robotic arm. The limb should be able to improve the quality-of-life for many of these amputees. If cheap enough the prosthetic arm could be used in war torn countries like </w:t>
+        <w:t>The design project has a very large societal impact. There are around 12,500</w:t>
+      </w:r>
+      <w:r>
+        <w:rPr>
+          <w:rFonts w:cstheme="minorHAnsi"/>
+        </w:rPr>
+        <w:t xml:space="preserve"> </w:t>
+      </w:r>
+      <w:r>
+        <w:rPr>
+          <w:rFonts w:cstheme="minorHAnsi"/>
+          <w:highlight w:val="yellow"/>
+        </w:rPr>
+        <w:t>new</w:t>
+      </w:r>
+      <w:r>
+        <w:rPr>
+          <w:rFonts w:cstheme="minorHAnsi"/>
+        </w:rPr>
+        <w:t xml:space="preserve"> </w:t>
+      </w:r>
+      <w:r>
+        <w:rPr>
+          <w:rFonts w:cstheme="minorHAnsi"/>
+        </w:rPr>
+        <w:t>arm amputations per year</w:t>
+      </w:r>
+      <w:r>
+        <w:rPr>
+          <w:rFonts w:cstheme="minorHAnsi"/>
+        </w:rPr>
+        <w:t xml:space="preserve">. </w:t>
+      </w:r>
+      <w:r>
+        <w:rPr>
+          <w:rFonts w:cstheme="minorHAnsi"/>
+        </w:rPr>
+        <w:t xml:space="preserve"> </w:t>
+      </w:r>
+      <w:r>
+        <w:rPr>
+          <w:rFonts w:cstheme="minorHAnsi"/>
+        </w:rPr>
+        <w:t>O</w:t>
+      </w:r>
+      <w:r>
+        <w:rPr>
+          <w:rFonts w:cstheme="minorHAnsi"/>
+        </w:rPr>
+        <w:t xml:space="preserve">ur project aims to create a lightweight, </w:t>
+      </w:r>
+      <w:r>
+        <w:rPr>
+          <w:rFonts w:cstheme="minorHAnsi"/>
+          <w:strike/>
+        </w:rPr>
+        <w:t>cheap</w:t>
+      </w:r>
+      <w:r>
+        <w:rPr>
+          <w:rFonts w:cstheme="minorHAnsi"/>
+        </w:rPr>
+        <w:t xml:space="preserve"> </w:t>
+      </w:r>
+      <w:r>
+        <w:rPr>
+          <w:rFonts w:cstheme="minorHAnsi"/>
+          <w:highlight w:val="yellow"/>
+        </w:rPr>
+        <w:t>inexpensive</w:t>
+      </w:r>
+      <w:r>
+        <w:rPr>
+          <w:rFonts w:cstheme="minorHAnsi"/>
+          <w:highlight w:val="yellow"/>
+        </w:rPr>
+        <w:t>,</w:t>
+      </w:r>
+      <w:r>
+        <w:rPr>
+          <w:rFonts w:cstheme="minorHAnsi"/>
+        </w:rPr>
+        <w:t xml:space="preserve"> easily created robotic arm. The limb should be able to improve the quality-of-life for many of these amputees. If </w:t>
+      </w:r>
+      <w:r>
+        <w:rPr>
+          <w:rFonts w:cstheme="minorHAnsi"/>
+          <w:strike/>
+        </w:rPr>
+        <w:t>cheap</w:t>
+      </w:r>
+      <w:r>
+        <w:rPr>
+          <w:rFonts w:cstheme="minorHAnsi"/>
+        </w:rPr>
+        <w:t xml:space="preserve"> </w:t>
+      </w:r>
+      <w:r>
+        <w:rPr>
+          <w:rFonts w:cstheme="minorHAnsi"/>
+          <w:highlight w:val="yellow"/>
+        </w:rPr>
+        <w:t>the cost is low</w:t>
+      </w:r>
+      <w:r>
+        <w:rPr>
+          <w:rFonts w:cstheme="minorHAnsi"/>
+        </w:rPr>
+        <w:t xml:space="preserve"> </w:t>
+      </w:r>
+      <w:r>
+        <w:rPr>
+          <w:rFonts w:cstheme="minorHAnsi"/>
+        </w:rPr>
+        <w:t>enough</w:t>
+      </w:r>
+      <w:r>
+        <w:rPr>
+          <w:rFonts w:cstheme="minorHAnsi"/>
+        </w:rPr>
+        <w:t>,</w:t>
+      </w:r>
+      <w:r>
+        <w:rPr>
+          <w:rFonts w:cstheme="minorHAnsi"/>
+        </w:rPr>
+        <w:t xml:space="preserve"> the prosthetic arm could be used in war torn countries l</w:t>
+      </w:r>
+      <w:r>
+        <w:rPr>
+          <w:rFonts w:cstheme="minorHAnsi"/>
+        </w:rPr>
+        <w:t xml:space="preserve">ike </w:t>
       </w:r>
       <w:proofErr w:type="spellStart"/>
       <w:r>
@@ -1017,14 +1650,91 @@
         <w:rPr>
           <w:rFonts w:cstheme="minorHAnsi"/>
         </w:rPr>
-        <w:t xml:space="preserve">, Syria and Libya  where many times civilians are injured by IEDs or implanted mines. Also the limb can be used for our own soldiers returning from war or veterans that hadn’t been able to afford the current prosthetic limbs. The prosthetic arm can also be used in many hazardous situations including the handling of hazardous materials, babies in incubators, </w:t>
+        <w:t>, Syria and Libya</w:t>
+      </w:r>
+      <w:r>
+        <w:rPr>
+          <w:rFonts w:cstheme="minorHAnsi"/>
+        </w:rPr>
+        <w:t xml:space="preserve"> where many </w:t>
+      </w:r>
+      <w:r>
+        <w:rPr>
+          <w:rFonts w:cstheme="minorHAnsi"/>
+          <w:strike/>
+        </w:rPr>
+        <w:t>times</w:t>
+      </w:r>
+      <w:r>
+        <w:rPr>
+          <w:rFonts w:cstheme="minorHAnsi"/>
+        </w:rPr>
+        <w:t xml:space="preserve"> civilians are injured by IEDs or implanted mines. Also the limb can be used for our own soldiers returning from war or veterans that </w:t>
+      </w:r>
+      <w:r>
+        <w:rPr>
+          <w:rFonts w:cstheme="minorHAnsi"/>
+          <w:strike/>
+        </w:rPr>
+        <w:t>hadn’t</w:t>
+      </w:r>
+      <w:r>
+        <w:rPr>
+          <w:rFonts w:cstheme="minorHAnsi"/>
+        </w:rPr>
+        <w:t xml:space="preserve"> </w:t>
+      </w:r>
+      <w:r>
+        <w:rPr>
+          <w:rFonts w:cstheme="minorHAnsi"/>
+          <w:highlight w:val="yellow"/>
+        </w:rPr>
+        <w:t>haven’t</w:t>
+      </w:r>
+      <w:r>
+        <w:rPr>
+          <w:rFonts w:cstheme="minorHAnsi"/>
+        </w:rPr>
+        <w:t xml:space="preserve"> </w:t>
+      </w:r>
+      <w:r>
+        <w:rPr>
+          <w:rFonts w:cstheme="minorHAnsi"/>
+          <w:highlight w:val="yellow"/>
+        </w:rPr>
+        <w:t>previously</w:t>
+      </w:r>
+      <w:r>
+        <w:rPr>
+          <w:rFonts w:cstheme="minorHAnsi"/>
+        </w:rPr>
+        <w:t xml:space="preserve"> been able to afford the </w:t>
       </w:r>
       <w:r>
         <w:rPr>
           <w:rFonts w:cstheme="minorHAnsi"/>
         </w:rPr>
         <w:lastRenderedPageBreak/>
-        <w:t xml:space="preserve">and in the manufacturing and automation industry. Our design is going to be made on an open source program where anyone can download, edit, or improve the project for free. </w:t>
+        <w:t xml:space="preserve">current prosthetic limbs. The prosthetic arm can also be used in many hazardous situations including the handling of hazardous materials, </w:t>
+      </w:r>
+      <w:r>
+        <w:rPr>
+          <w:rFonts w:cstheme="minorHAnsi"/>
+          <w:highlight w:val="yellow"/>
+        </w:rPr>
+        <w:t>caring for</w:t>
+      </w:r>
+      <w:r>
+        <w:rPr>
+          <w:rFonts w:cstheme="minorHAnsi"/>
+        </w:rPr>
+        <w:t xml:space="preserve"> </w:t>
+      </w:r>
+      <w:r>
+        <w:rPr>
+          <w:rFonts w:cstheme="minorHAnsi"/>
+        </w:rPr>
+        <w:t xml:space="preserve">babies in incubators, and in the manufacturing and automation industry. Our design is going to be made on an open source program where anyone can download, edit, or improve the project for free. </w:t>
       </w:r>
     </w:p>
     <w:p>
@@ -1082,7 +1792,119 @@
         <w:rPr>
           <w:rFonts w:cstheme="minorHAnsi"/>
         </w:rPr>
-        <w:t>About 12,500 arm amputations happen every year.  The types of arm amputations vary, but hand and lower arm amputations are a common place occurrence.  In order to help amputees, mechanical hands and arms were developed, and have existed for years.  These arms are often operated by cables attached to the shoulder and control the hand by shrugging the shoulder.  Unfortunately these devices make inaccurate motions, do not grasp irregularly shaped objects well, uncomfortable, and expensive.  Other types of prosthetic hands are controlled by myoelectric hands have existed for the last 5-10 years.  These prosthetics are very expensive and heavy.</w:t>
+        <w:t>About 12,500</w:t>
+      </w:r>
+      <w:r>
+        <w:rPr>
+          <w:rFonts w:cstheme="minorHAnsi"/>
+        </w:rPr>
+        <w:t xml:space="preserve"> </w:t>
+      </w:r>
+      <w:r>
+        <w:rPr>
+          <w:rFonts w:cstheme="minorHAnsi"/>
+          <w:highlight w:val="yellow"/>
+        </w:rPr>
+        <w:t>new</w:t>
+      </w:r>
+      <w:r>
+        <w:rPr>
+          <w:rFonts w:cstheme="minorHAnsi"/>
+        </w:rPr>
+        <w:t xml:space="preserve"> arm amputations happen every year.  The types of arm amputations vary, but hand and lower arm amputations are a common place occurrence.  In order to help amputees, mechanical hands and arms were developed, and have existed for years.  These arms are often operated by cables attached to the shoulder and control the hand by shrugging the shoulder.</w:t>
+      </w:r>
+      <w:r>
+        <w:rPr>
+          <w:rFonts w:cstheme="minorHAnsi"/>
+        </w:rPr>
+        <w:t xml:space="preserve">  (</w:t>
+      </w:r>
+      <w:proofErr w:type="gramStart"/>
+      <w:r>
+        <w:rPr>
+          <w:rFonts w:cstheme="minorHAnsi"/>
+          <w:highlight w:val="yellow"/>
+        </w:rPr>
+        <w:t>we</w:t>
+      </w:r>
+      <w:proofErr w:type="gramEnd"/>
+      <w:r>
+        <w:rPr>
+          <w:rFonts w:cstheme="minorHAnsi"/>
+          <w:highlight w:val="yellow"/>
+        </w:rPr>
+        <w:t xml:space="preserve"> talk about lower arm amputations, but then prostheses for upper arm amputations</w:t>
+      </w:r>
+      <w:r>
+        <w:rPr>
+          <w:rFonts w:cstheme="minorHAnsi"/>
+        </w:rPr>
+        <w:t>)</w:t>
+      </w:r>
+      <w:r>
+        <w:rPr>
+          <w:rFonts w:cstheme="minorHAnsi"/>
+        </w:rPr>
+        <w:t xml:space="preserve">  Unfortunately these devices make inaccurate motions, do not grasp irregularly shaped objects well, </w:t>
+      </w:r>
+      <w:r>
+        <w:rPr>
+          <w:rFonts w:cstheme="minorHAnsi"/>
+          <w:highlight w:val="yellow"/>
+        </w:rPr>
+        <w:t>are</w:t>
+      </w:r>
+      <w:r>
+        <w:rPr>
+          <w:rFonts w:cstheme="minorHAnsi"/>
+        </w:rPr>
+        <w:t xml:space="preserve"> </w:t>
+      </w:r>
+      <w:r>
+        <w:rPr>
+          <w:rFonts w:cstheme="minorHAnsi"/>
+        </w:rPr>
+        <w:t xml:space="preserve">uncomfortable, and expensive.  Other types of prosthetic hands </w:t>
+      </w:r>
+      <w:r>
+        <w:rPr>
+          <w:rFonts w:cstheme="minorHAnsi"/>
+          <w:strike/>
+        </w:rPr>
+        <w:t>are controlled by</w:t>
+      </w:r>
+      <w:r>
+        <w:rPr>
+          <w:rFonts w:cstheme="minorHAnsi"/>
+        </w:rPr>
+        <w:t xml:space="preserve"> </w:t>
+      </w:r>
+      <w:r>
+        <w:rPr>
+          <w:rFonts w:cstheme="minorHAnsi"/>
+          <w:highlight w:val="yellow"/>
+        </w:rPr>
+        <w:t>called</w:t>
+      </w:r>
+      <w:r>
+        <w:rPr>
+          <w:rFonts w:cstheme="minorHAnsi"/>
+        </w:rPr>
+        <w:t xml:space="preserve"> </w:t>
+      </w:r>
+      <w:proofErr w:type="spellStart"/>
+      <w:r>
+        <w:rPr>
+          <w:rFonts w:cstheme="minorHAnsi"/>
+        </w:rPr>
+        <w:t>myoelectric</w:t>
+      </w:r>
+      <w:proofErr w:type="spellEnd"/>
+      <w:r>
+        <w:rPr>
+          <w:rFonts w:cstheme="minorHAnsi"/>
+        </w:rPr>
+        <w:t xml:space="preserve"> hands have existed for the last 5-10 years.  These prosthetics are very expensive and heavy.</w:t>
       </w:r>
     </w:p>
     <w:p>
@@ -1100,7 +1922,86 @@
         <w:rPr>
           <w:rFonts w:cstheme="minorHAnsi"/>
         </w:rPr>
-        <w:t>This project is designed to overcome limitations from these commercially available prosthetics.  This project is designed to be 3-D printed to lower both cost and weight.  Additionally, the device will be made available for public use as open source, so anyone with a 3-D printer can print out his own device.</w:t>
+        <w:tab/>
+      </w:r>
+      <w:r>
+        <w:rPr>
+          <w:rFonts w:cstheme="minorHAnsi"/>
+        </w:rPr>
+        <w:t xml:space="preserve">This project is designed to overcome limitations from these commercially available </w:t>
+      </w:r>
+      <w:r>
+        <w:rPr>
+          <w:rFonts w:cstheme="minorHAnsi"/>
+          <w:strike/>
+        </w:rPr>
+        <w:t>prosthetic</w:t>
+      </w:r>
+      <w:r>
+        <w:rPr>
+          <w:rFonts w:cstheme="minorHAnsi"/>
+          <w:strike/>
+        </w:rPr>
+        <w:t>s</w:t>
+      </w:r>
+      <w:r>
+        <w:rPr>
+          <w:rFonts w:cstheme="minorHAnsi"/>
+        </w:rPr>
+        <w:t xml:space="preserve"> </w:t>
+      </w:r>
+      <w:r>
+        <w:rPr>
+          <w:rFonts w:cstheme="minorHAnsi"/>
+          <w:highlight w:val="yellow"/>
+        </w:rPr>
+        <w:t>prosthes</w:t>
+      </w:r>
+      <w:r>
+        <w:rPr>
+          <w:rFonts w:cstheme="minorHAnsi"/>
+          <w:highlight w:val="yellow"/>
+        </w:rPr>
+        <w:t>e</w:t>
+      </w:r>
+      <w:r>
+        <w:rPr>
+          <w:rFonts w:cstheme="minorHAnsi"/>
+          <w:highlight w:val="yellow"/>
+        </w:rPr>
+        <w:t>s</w:t>
+      </w:r>
+      <w:r>
+        <w:rPr>
+          <w:rFonts w:cstheme="minorHAnsi"/>
+        </w:rPr>
+        <w:t xml:space="preserve">.  This project is designed to be 3-D printed to lower both cost and weight.  Additionally, the device will be made available for public use as open source, so anyone </w:t>
+      </w:r>
+      <w:r>
+        <w:rPr>
+          <w:rFonts w:cstheme="minorHAnsi"/>
+          <w:highlight w:val="yellow"/>
+        </w:rPr>
+        <w:t>with a</w:t>
+      </w:r>
+      <w:r>
+        <w:rPr>
+          <w:rFonts w:cstheme="minorHAnsi"/>
+          <w:highlight w:val="yellow"/>
+        </w:rPr>
+        <w:t>ccess to</w:t>
+      </w:r>
+      <w:r>
+        <w:rPr>
+          <w:rFonts w:cstheme="minorHAnsi"/>
+        </w:rPr>
+        <w:t xml:space="preserve"> a</w:t>
+      </w:r>
+      <w:r>
+        <w:rPr>
+          <w:rFonts w:cstheme="minorHAnsi"/>
+        </w:rPr>
+        <w:t xml:space="preserve"> 3-D printer can print out his own device.</w:t>
       </w:r>
     </w:p>
     <w:p>
@@ -1206,7 +2107,21 @@
         <w:rPr>
           <w:rFonts w:cstheme="minorHAnsi"/>
         </w:rPr>
-        <w:t xml:space="preserve"> hand, a myoelectric prosthesis.  The most current product, the bebionic3, uses sensors placed on the skin to pick up impulses from muscle tissue to control the hand.  It has individual motors for each finger which are positioned to optimize weight distribution.  The hand features proportional speed control so the hand can perform delicate tasks as well as handling up to 45 kilograms.  The prosthesis is designed to mimic a human hand and move as naturally as possible.  The bebionic3 is one of several state-of-the-art prosthetics on the market today.  It costs about $11,000.  Others include the </w:t>
+        <w:t xml:space="preserve"> hand, a </w:t>
+      </w:r>
+      <w:proofErr w:type="spellStart"/>
+      <w:r>
+        <w:rPr>
+          <w:rFonts w:cstheme="minorHAnsi"/>
+        </w:rPr>
+        <w:t>myoelectric</w:t>
+      </w:r>
+      <w:proofErr w:type="spellEnd"/>
+      <w:r>
+        <w:rPr>
+          <w:rFonts w:cstheme="minorHAnsi"/>
+        </w:rPr>
+        <w:t xml:space="preserve"> prosthesis.  The most current product, the bebionic3, uses sensors placed on the skin to pick up impulses from muscle tissue to control the hand.  It has individual motors for each finger which are positioned to optimize weight distribution.  The hand features proportional speed control so the hand can perform delicate tasks as well as handling up to 45 kilograms.  The prosthesis is designed to mimic a human hand and move as naturally as possible.  The bebionic3 is one of several state-of-the-art prosthetics on the market today.  It costs about $11,000.  Others include the </w:t>
       </w:r>
       <w:proofErr w:type="spellStart"/>
       <w:r>
@@ -1275,7 +2190,7 @@
         </w:rPr>
         <w:lastRenderedPageBreak/>
         <w:drawing>
-          <wp:inline distT="0" distB="0" distL="0" distR="0" wp14:anchorId="26660510" wp14:editId="32DCED83">
+          <wp:inline distT="0" distB="0" distL="0" distR="0">
             <wp:extent cx="3028950" cy="3180982"/>
             <wp:effectExtent l="0" t="0" r="0" b="635"/>
             <wp:docPr id="18" name="Picture 18"/>
@@ -1292,7 +2207,7 @@
                     </pic:cNvPicPr>
                   </pic:nvPicPr>
                   <pic:blipFill>
-                    <a:blip r:embed="rId8" cstate="print"/>
+                    <a:blip r:embed="rId7" cstate="print"/>
                     <a:srcRect/>
                     <a:stretch>
                       <a:fillRect/>
@@ -1466,7 +2381,7 @@
           <w:noProof/>
         </w:rPr>
         <w:drawing>
-          <wp:inline distT="0" distB="0" distL="0" distR="0" wp14:anchorId="609084FE" wp14:editId="234AEC47">
+          <wp:inline distT="0" distB="0" distL="0" distR="0">
             <wp:extent cx="4786184" cy="2133600"/>
             <wp:effectExtent l="19050" t="0" r="0" b="0"/>
             <wp:docPr id="19" name="Picture 2"/>
@@ -1481,7 +2396,7 @@
                     </pic:cNvPicPr>
                   </pic:nvPicPr>
                   <pic:blipFill>
-                    <a:blip r:embed="rId9" cstate="print"/>
+                    <a:blip r:embed="rId8" cstate="print"/>
                     <a:srcRect/>
                     <a:stretch>
                       <a:fillRect/>
@@ -1560,7 +2475,7 @@
           <w:noProof/>
         </w:rPr>
         <w:drawing>
-          <wp:inline distT="0" distB="0" distL="0" distR="0" wp14:anchorId="0C5717C5" wp14:editId="043787FC">
+          <wp:inline distT="0" distB="0" distL="0" distR="0">
             <wp:extent cx="4724400" cy="2133600"/>
             <wp:effectExtent l="19050" t="0" r="0" b="0"/>
             <wp:docPr id="20" name="Picture 1"/>
@@ -1575,7 +2490,7 @@
                     </pic:cNvPicPr>
                   </pic:nvPicPr>
                   <pic:blipFill>
-                    <a:blip r:embed="rId10" cstate="print"/>
+                    <a:blip r:embed="rId9" cstate="print"/>
                     <a:srcRect/>
                     <a:stretch>
                       <a:fillRect/>
@@ -1687,7 +2602,7 @@
           <w:noProof/>
         </w:rPr>
         <w:drawing>
-          <wp:inline distT="0" distB="0" distL="0" distR="0" wp14:anchorId="6168707D" wp14:editId="7EB0501C">
+          <wp:inline distT="0" distB="0" distL="0" distR="0">
             <wp:extent cx="1972310" cy="2407920"/>
             <wp:effectExtent l="19050" t="0" r="8890" b="0"/>
             <wp:docPr id="21" name="Picture 21"/>
@@ -1702,7 +2617,7 @@
                     </pic:cNvPicPr>
                   </pic:nvPicPr>
                   <pic:blipFill>
-                    <a:blip r:embed="rId11" cstate="print"/>
+                    <a:blip r:embed="rId10" cstate="print"/>
                     <a:srcRect/>
                     <a:stretch>
                       <a:fillRect/>
@@ -1796,7 +2711,7 @@
           <w:noProof/>
         </w:rPr>
         <w:drawing>
-          <wp:inline distT="0" distB="0" distL="0" distR="0" wp14:anchorId="4CFE472B" wp14:editId="51FD2658">
+          <wp:inline distT="0" distB="0" distL="0" distR="0">
             <wp:extent cx="1748790" cy="2174240"/>
             <wp:effectExtent l="19050" t="0" r="3810" b="0"/>
             <wp:docPr id="22" name="Picture 22"/>
@@ -1811,7 +2726,7 @@
                     </pic:cNvPicPr>
                   </pic:nvPicPr>
                   <pic:blipFill>
-                    <a:blip r:embed="rId12" cstate="print"/>
+                    <a:blip r:embed="rId11" cstate="print"/>
                     <a:srcRect/>
                     <a:stretch>
                       <a:fillRect/>
@@ -1853,7 +2768,7 @@
           <w:noProof/>
         </w:rPr>
         <w:drawing>
-          <wp:inline distT="0" distB="0" distL="0" distR="0" wp14:anchorId="77B4E31E" wp14:editId="7179FE57">
+          <wp:inline distT="0" distB="0" distL="0" distR="0">
             <wp:extent cx="1992630" cy="2174240"/>
             <wp:effectExtent l="19050" t="0" r="7620" b="0"/>
             <wp:docPr id="23" name="Picture 23"/>
@@ -1868,7 +2783,7 @@
                     </pic:cNvPicPr>
                   </pic:nvPicPr>
                   <pic:blipFill>
-                    <a:blip r:embed="rId13" cstate="print"/>
+                    <a:blip r:embed="rId12" cstate="print"/>
                     <a:srcRect/>
                     <a:stretch>
                       <a:fillRect/>
@@ -2043,7 +2958,7 @@
           <w:noProof/>
         </w:rPr>
         <w:drawing>
-          <wp:inline distT="0" distB="0" distL="0" distR="0" wp14:anchorId="701F46F7" wp14:editId="7AF25934">
+          <wp:inline distT="0" distB="0" distL="0" distR="0">
             <wp:extent cx="1924050" cy="1553028"/>
             <wp:effectExtent l="0" t="0" r="0" b="9525"/>
             <wp:docPr id="24" name="Picture 24"/>
@@ -2058,7 +2973,7 @@
                     </pic:cNvPicPr>
                   </pic:nvPicPr>
                   <pic:blipFill>
-                    <a:blip r:embed="rId14" cstate="print"/>
+                    <a:blip r:embed="rId13" cstate="print"/>
                     <a:srcRect/>
                     <a:stretch>
                       <a:fillRect/>
@@ -2110,7 +3025,7 @@
           <w:noProof/>
         </w:rPr>
         <w:drawing>
-          <wp:inline distT="0" distB="0" distL="0" distR="0" wp14:anchorId="3E551A40" wp14:editId="61DCD48D">
+          <wp:inline distT="0" distB="0" distL="0" distR="0">
             <wp:extent cx="1409700" cy="2041634"/>
             <wp:effectExtent l="0" t="0" r="0" b="0"/>
             <wp:docPr id="25" name="Picture 25"/>
@@ -2125,7 +3040,7 @@
                     </pic:cNvPicPr>
                   </pic:nvPicPr>
                   <pic:blipFill>
-                    <a:blip r:embed="rId15" cstate="print"/>
+                    <a:blip r:embed="rId14" cstate="print"/>
                     <a:srcRect/>
                     <a:stretch>
                       <a:fillRect/>
@@ -2220,7 +3135,7 @@
         </w:rPr>
         <w:lastRenderedPageBreak/>
         <w:drawing>
-          <wp:inline distT="0" distB="0" distL="0" distR="0" wp14:anchorId="6FD3141D" wp14:editId="0FB79626">
+          <wp:inline distT="0" distB="0" distL="0" distR="0">
             <wp:extent cx="1628775" cy="2263542"/>
             <wp:effectExtent l="0" t="0" r="0" b="3810"/>
             <wp:docPr id="26" name="Picture 26"/>
@@ -2235,7 +3150,7 @@
                     </pic:cNvPicPr>
                   </pic:nvPicPr>
                   <pic:blipFill>
-                    <a:blip r:embed="rId16" cstate="print"/>
+                    <a:blip r:embed="rId15" cstate="print"/>
                     <a:srcRect/>
                     <a:stretch>
                       <a:fillRect/>
@@ -2287,7 +3202,7 @@
           <w:noProof/>
         </w:rPr>
         <w:drawing>
-          <wp:inline distT="0" distB="0" distL="0" distR="0" wp14:anchorId="1107DBCA" wp14:editId="75879FC2">
+          <wp:inline distT="0" distB="0" distL="0" distR="0">
             <wp:extent cx="1492247" cy="2114550"/>
             <wp:effectExtent l="0" t="0" r="0" b="0"/>
             <wp:docPr id="27" name="Picture 27"/>
@@ -2302,7 +3217,7 @@
                     </pic:cNvPicPr>
                   </pic:nvPicPr>
                   <pic:blipFill>
-                    <a:blip r:embed="rId17" cstate="print"/>
+                    <a:blip r:embed="rId16" cstate="print"/>
                     <a:srcRect/>
                     <a:stretch>
                       <a:fillRect/>
@@ -2425,7 +3340,7 @@
           <w:noProof/>
         </w:rPr>
         <w:drawing>
-          <wp:inline distT="0" distB="0" distL="0" distR="0" wp14:anchorId="6F08CB56" wp14:editId="3F6D97CE">
+          <wp:inline distT="0" distB="0" distL="0" distR="0">
             <wp:extent cx="1609725" cy="2069344"/>
             <wp:effectExtent l="0" t="0" r="0" b="7620"/>
             <wp:docPr id="28" name="Picture 11"/>
@@ -2440,7 +3355,7 @@
                     </pic:cNvPicPr>
                   </pic:nvPicPr>
                   <pic:blipFill>
-                    <a:blip r:embed="rId18" cstate="print"/>
+                    <a:blip r:embed="rId17" cstate="print"/>
                     <a:srcRect/>
                     <a:stretch>
                       <a:fillRect/>
@@ -2492,7 +3407,7 @@
           <w:noProof/>
         </w:rPr>
         <w:drawing>
-          <wp:inline distT="0" distB="0" distL="0" distR="0" wp14:anchorId="6A659386" wp14:editId="55D965C7">
+          <wp:inline distT="0" distB="0" distL="0" distR="0">
             <wp:extent cx="1981200" cy="1673226"/>
             <wp:effectExtent l="0" t="0" r="0" b="3175"/>
             <wp:docPr id="29" name="Picture 29"/>
@@ -2507,7 +3422,7 @@
                     </pic:cNvPicPr>
                   </pic:nvPicPr>
                   <pic:blipFill>
-                    <a:blip r:embed="rId19" cstate="print"/>
+                    <a:blip r:embed="rId18" cstate="print"/>
                     <a:srcRect/>
                     <a:stretch>
                       <a:fillRect/>
@@ -2629,7 +3544,19 @@
         <w:rPr>
           <w:rFonts w:cstheme="minorHAnsi"/>
         </w:rPr>
-        <w:t>To simplify the design process, conceptual design ideas were split into three categories: Hand ideas, which related to the rigid 3-D printed components of the hand; granular jamming ideas, which related to the soft granular jamming pads and accompanying pneumatic assembly; and other considerations, which acted as a catch-all grouping for ideas which were valuable, but did not fit into the other two categories.</w:t>
+        <w:t>To simplify the design process, conceptual design ideas wer</w:t>
+      </w:r>
+      <w:r>
+        <w:rPr>
+          <w:rFonts w:cstheme="minorHAnsi"/>
+        </w:rPr>
+        <w:t>e split into three categories: h</w:t>
+      </w:r>
+      <w:r>
+        <w:rPr>
+          <w:rFonts w:cstheme="minorHAnsi"/>
+        </w:rPr>
+        <w:t>and ideas, which related to the rigid 3-D printed components of the hand; granular jamming ideas, which related to the soft granular jamming pads and accompanying pneumatic assembly; and other considerations, which acted as a catch-all grouping for ideas which were valuable, but did not fit into the other two categories.</w:t>
       </w:r>
     </w:p>
     <w:p>
@@ -2662,7 +3589,7 @@
         </w:rPr>
         <w:lastRenderedPageBreak/>
         <w:drawing>
-          <wp:inline distT="0" distB="0" distL="0" distR="0" wp14:anchorId="102264EE" wp14:editId="1286A594">
+          <wp:inline distT="0" distB="0" distL="0" distR="0">
             <wp:extent cx="3225253" cy="1693628"/>
             <wp:effectExtent l="0" t="0" r="0" b="1905"/>
             <wp:docPr id="4" name="Picture 4" descr="http://www.pump-zone.com/images/stories/seals/expansion-joints/air-muscleweb.jpg"/>
@@ -2679,10 +3606,10 @@
                     </pic:cNvPicPr>
                   </pic:nvPicPr>
                   <pic:blipFill>
-                    <a:blip r:embed="rId20">
+                    <a:blip r:embed="rId19" cstate="print">
                       <a:extLst>
                         <a:ext uri="{28A0092B-C50C-407E-A947-70E740481C1C}">
-                          <a14:useLocalDpi xmlns:a14="http://schemas.microsoft.com/office/drawing/2010/main" val="0"/>
+                          <a14:useLocalDpi xmlns:a14="http://schemas.microsoft.com/office/drawing/2010/main" xmlns:wps="http://schemas.microsoft.com/office/word/2010/wordprocessingShape" xmlns:wpi="http://schemas.microsoft.com/office/word/2010/wordprocessingInk" xmlns:wpg="http://schemas.microsoft.com/office/word/2010/wordprocessingGroup" xmlns:w14="http://schemas.microsoft.com/office/word/2010/wordml" xmlns:w="http://schemas.openxmlformats.org/wordprocessingml/2006/main" xmlns:w10="urn:schemas-microsoft-com:office:word" xmlns:wp14="http://schemas.microsoft.com/office/word/2010/wordprocessingDrawing" xmlns:v="urn:schemas-microsoft-com:vml" xmlns:o="urn:schemas-microsoft-com:office:office" xmlns:mc="http://schemas.openxmlformats.org/markup-compatibility/2006" xmlns:wpc="http://schemas.microsoft.com/office/word/2010/wordprocessingCanvas" xmlns="" val="0"/>
                         </a:ext>
                       </a:extLst>
                     </a:blip>
@@ -2756,7 +3683,7 @@
           <w:noProof/>
         </w:rPr>
         <w:drawing>
-          <wp:inline distT="0" distB="0" distL="0" distR="0" wp14:anchorId="528ACB33" wp14:editId="31A2325A">
+          <wp:inline distT="0" distB="0" distL="0" distR="0">
             <wp:extent cx="2107096" cy="2049915"/>
             <wp:effectExtent l="0" t="0" r="7620" b="7620"/>
             <wp:docPr id="5" name="Picture 5"/>
@@ -2771,10 +3698,10 @@
                     <pic:cNvPicPr/>
                   </pic:nvPicPr>
                   <pic:blipFill>
-                    <a:blip r:embed="rId21" cstate="print">
+                    <a:blip r:embed="rId20" cstate="print">
                       <a:extLst>
                         <a:ext uri="{28A0092B-C50C-407E-A947-70E740481C1C}">
-                          <a14:useLocalDpi xmlns:a14="http://schemas.microsoft.com/office/drawing/2010/main" val="0"/>
+                          <a14:useLocalDpi xmlns:a14="http://schemas.microsoft.com/office/drawing/2010/main" xmlns:wps="http://schemas.microsoft.com/office/word/2010/wordprocessingShape" xmlns:wpi="http://schemas.microsoft.com/office/word/2010/wordprocessingInk" xmlns:wpg="http://schemas.microsoft.com/office/word/2010/wordprocessingGroup" xmlns:w14="http://schemas.microsoft.com/office/word/2010/wordml" xmlns:w="http://schemas.openxmlformats.org/wordprocessingml/2006/main" xmlns:w10="urn:schemas-microsoft-com:office:word" xmlns:wp14="http://schemas.microsoft.com/office/word/2010/wordprocessingDrawing" xmlns:v="urn:schemas-microsoft-com:vml" xmlns:o="urn:schemas-microsoft-com:office:office" xmlns:mc="http://schemas.openxmlformats.org/markup-compatibility/2006" xmlns:wpc="http://schemas.microsoft.com/office/word/2010/wordprocessingCanvas" xmlns="" val="0"/>
                         </a:ext>
                       </a:extLst>
                     </a:blip>
@@ -2868,7 +3795,7 @@
           <w:noProof/>
         </w:rPr>
         <w:drawing>
-          <wp:inline distT="0" distB="0" distL="0" distR="0" wp14:anchorId="367283D5" wp14:editId="623853C0">
+          <wp:inline distT="0" distB="0" distL="0" distR="0">
             <wp:extent cx="2313830" cy="2079941"/>
             <wp:effectExtent l="0" t="0" r="0" b="0"/>
             <wp:docPr id="1" name="Picture 1"/>
@@ -2883,10 +3810,10 @@
                     <pic:cNvPicPr/>
                   </pic:nvPicPr>
                   <pic:blipFill>
-                    <a:blip r:embed="rId22">
+                    <a:blip r:embed="rId21" cstate="print">
                       <a:extLst>
                         <a:ext uri="{28A0092B-C50C-407E-A947-70E740481C1C}">
-                          <a14:useLocalDpi xmlns:a14="http://schemas.microsoft.com/office/drawing/2010/main" val="0"/>
+                          <a14:useLocalDpi xmlns:a14="http://schemas.microsoft.com/office/drawing/2010/main" xmlns:wps="http://schemas.microsoft.com/office/word/2010/wordprocessingShape" xmlns:wpi="http://schemas.microsoft.com/office/word/2010/wordprocessingInk" xmlns:wpg="http://schemas.microsoft.com/office/word/2010/wordprocessingGroup" xmlns:w14="http://schemas.microsoft.com/office/word/2010/wordml" xmlns:w="http://schemas.openxmlformats.org/wordprocessingml/2006/main" xmlns:w10="urn:schemas-microsoft-com:office:word" xmlns:wp14="http://schemas.microsoft.com/office/word/2010/wordprocessingDrawing" xmlns:v="urn:schemas-microsoft-com:vml" xmlns:o="urn:schemas-microsoft-com:office:office" xmlns:mc="http://schemas.openxmlformats.org/markup-compatibility/2006" xmlns:wpc="http://schemas.microsoft.com/office/word/2010/wordprocessingCanvas" xmlns="" val="0"/>
                         </a:ext>
                       </a:extLst>
                     </a:blip>
@@ -2959,7 +3886,76 @@
         <w:rPr>
           <w:rFonts w:cstheme="minorHAnsi"/>
         </w:rPr>
-        <w:t>An additional permutation was also considered, to combine motors at the base of fingers with cables running along their lengths. This would hopefully add a little dexterity and allow for only the joint at the base of the finger to be moved. To hold joints static it was considered firstly if it was important enough to warrant spending time and resources designing around static joint options, and secondly, how to do it. The ideas of gear teeth at joint interfaces, and external joint locks were both considered. To straighten the hand, the idea of using long elastics, short elastics (at joints only), flat springs, and opposing cables were all explored.</w:t>
+        <w:t xml:space="preserve">An additional permutation was also considered, to combine motors at the base of fingers with cables running along their lengths. This would </w:t>
+      </w:r>
+      <w:r>
+        <w:rPr>
+          <w:rFonts w:cstheme="minorHAnsi"/>
+          <w:strike/>
+        </w:rPr>
+        <w:t>hopefully</w:t>
+      </w:r>
+      <w:r>
+        <w:rPr>
+          <w:rFonts w:cstheme="minorHAnsi"/>
+        </w:rPr>
+        <w:t xml:space="preserve"> add </w:t>
+      </w:r>
+      <w:r>
+        <w:rPr>
+          <w:rFonts w:cstheme="minorHAnsi"/>
+          <w:strike/>
+        </w:rPr>
+        <w:t>a little</w:t>
+      </w:r>
+      <w:r>
+        <w:rPr>
+          <w:rFonts w:cstheme="minorHAnsi"/>
+        </w:rPr>
+        <w:t xml:space="preserve"> </w:t>
+      </w:r>
+      <w:r>
+        <w:rPr>
+          <w:rFonts w:cstheme="minorHAnsi"/>
+          <w:highlight w:val="yellow"/>
+        </w:rPr>
+        <w:t>some</w:t>
+      </w:r>
+      <w:r>
+        <w:rPr>
+          <w:rFonts w:cstheme="minorHAnsi"/>
+        </w:rPr>
+        <w:t xml:space="preserve"> </w:t>
+      </w:r>
+      <w:r>
+        <w:rPr>
+          <w:rFonts w:cstheme="minorHAnsi"/>
+        </w:rPr>
+        <w:t>dexterity and allow for only the joint at the base of the finger to be moved. To hold joints static</w:t>
+      </w:r>
+      <w:r>
+        <w:rPr>
+          <w:rFonts w:cstheme="minorHAnsi"/>
+        </w:rPr>
+        <w:t>,</w:t>
+      </w:r>
+      <w:r>
+        <w:rPr>
+          <w:rFonts w:cstheme="minorHAnsi"/>
+        </w:rPr>
+        <w:t xml:space="preserve"> it was considered firstly if it was important enough to warrant spending time and resources designing around static joint options, and secondly, how to do it. The ideas of gear teeth at joint int</w:t>
+      </w:r>
+      <w:r>
+        <w:rPr>
+          <w:rFonts w:cstheme="minorHAnsi"/>
+        </w:rPr>
+        <w:t>erfaces</w:t>
+      </w:r>
+      <w:r>
+        <w:rPr>
+          <w:rFonts w:cstheme="minorHAnsi"/>
+        </w:rPr>
+        <w:t xml:space="preserve"> and external joint locks were both considered. To straighten the hand, the idea of using long elastics, short elastics (at joints only), flat springs, and opposing cables were all explored.</w:t>
       </w:r>
     </w:p>
     <w:p>
@@ -2976,7 +3972,7 @@
           <w:noProof/>
         </w:rPr>
         <w:drawing>
-          <wp:inline distT="0" distB="0" distL="0" distR="0" wp14:anchorId="25F1D0A2" wp14:editId="48DD8F33">
+          <wp:inline distT="0" distB="0" distL="0" distR="0">
             <wp:extent cx="2146552" cy="2178657"/>
             <wp:effectExtent l="0" t="0" r="6350" b="0"/>
             <wp:docPr id="6" name="Picture 6"/>
@@ -2991,10 +3987,10 @@
                     <pic:cNvPicPr/>
                   </pic:nvPicPr>
                   <pic:blipFill>
-                    <a:blip r:embed="rId23" cstate="print">
+                    <a:blip r:embed="rId22" cstate="print">
                       <a:extLst>
                         <a:ext uri="{28A0092B-C50C-407E-A947-70E740481C1C}">
-                          <a14:useLocalDpi xmlns:a14="http://schemas.microsoft.com/office/drawing/2010/main" val="0"/>
+                          <a14:useLocalDpi xmlns:a14="http://schemas.microsoft.com/office/drawing/2010/main" xmlns:wps="http://schemas.microsoft.com/office/word/2010/wordprocessingShape" xmlns:wpi="http://schemas.microsoft.com/office/word/2010/wordprocessingInk" xmlns:wpg="http://schemas.microsoft.com/office/word/2010/wordprocessingGroup" xmlns:w14="http://schemas.microsoft.com/office/word/2010/wordml" xmlns:w="http://schemas.openxmlformats.org/wordprocessingml/2006/main" xmlns:w10="urn:schemas-microsoft-com:office:word" xmlns:wp14="http://schemas.microsoft.com/office/word/2010/wordprocessingDrawing" xmlns:v="urn:schemas-microsoft-com:vml" xmlns:o="urn:schemas-microsoft-com:office:office" xmlns:mc="http://schemas.openxmlformats.org/markup-compatibility/2006" xmlns:wpc="http://schemas.microsoft.com/office/word/2010/wordprocessingCanvas" xmlns="" val="0"/>
                         </a:ext>
                       </a:extLst>
                     </a:blip>
@@ -3098,7 +4094,7 @@
           <w:noProof/>
         </w:rPr>
         <w:drawing>
-          <wp:inline distT="0" distB="0" distL="0" distR="0" wp14:anchorId="76CB61C7" wp14:editId="73730FB8">
+          <wp:inline distT="0" distB="0" distL="0" distR="0">
             <wp:extent cx="2154803" cy="2079293"/>
             <wp:effectExtent l="0" t="0" r="0" b="0"/>
             <wp:docPr id="3" name="Picture 3"/>
@@ -3113,10 +4109,10 @@
                     <pic:cNvPicPr/>
                   </pic:nvPicPr>
                   <pic:blipFill>
-                    <a:blip r:embed="rId24" cstate="print">
+                    <a:blip r:embed="rId23" cstate="print">
                       <a:extLst>
                         <a:ext uri="{28A0092B-C50C-407E-A947-70E740481C1C}">
-                          <a14:useLocalDpi xmlns:a14="http://schemas.microsoft.com/office/drawing/2010/main" val="0"/>
+                          <a14:useLocalDpi xmlns:a14="http://schemas.microsoft.com/office/drawing/2010/main" xmlns:wps="http://schemas.microsoft.com/office/word/2010/wordprocessingShape" xmlns:wpi="http://schemas.microsoft.com/office/word/2010/wordprocessingInk" xmlns:wpg="http://schemas.microsoft.com/office/word/2010/wordprocessingGroup" xmlns:w14="http://schemas.microsoft.com/office/word/2010/wordml" xmlns:w="http://schemas.openxmlformats.org/wordprocessingml/2006/main" xmlns:w10="urn:schemas-microsoft-com:office:word" xmlns:wp14="http://schemas.microsoft.com/office/word/2010/wordprocessingDrawing" xmlns:v="urn:schemas-microsoft-com:vml" xmlns:o="urn:schemas-microsoft-com:office:office" xmlns:mc="http://schemas.openxmlformats.org/markup-compatibility/2006" xmlns:wpc="http://schemas.microsoft.com/office/word/2010/wordprocessingCanvas" xmlns="" val="0"/>
                         </a:ext>
                       </a:extLst>
                     </a:blip>
@@ -3213,7 +4209,7 @@
           <w:noProof/>
         </w:rPr>
         <w:drawing>
-          <wp:inline distT="0" distB="0" distL="0" distR="0" wp14:anchorId="202EEC6C" wp14:editId="4330B856">
+          <wp:inline distT="0" distB="0" distL="0" distR="0">
             <wp:extent cx="2073910" cy="2091193"/>
             <wp:effectExtent l="0" t="0" r="2540" b="4445"/>
             <wp:docPr id="2" name="Picture 2"/>
@@ -3228,10 +4224,10 @@
                     <pic:cNvPicPr/>
                   </pic:nvPicPr>
                   <pic:blipFill>
-                    <a:blip r:embed="rId25">
+                    <a:blip r:embed="rId24" cstate="print">
                       <a:extLst>
                         <a:ext uri="{28A0092B-C50C-407E-A947-70E740481C1C}">
-                          <a14:useLocalDpi xmlns:a14="http://schemas.microsoft.com/office/drawing/2010/main" val="0"/>
+                          <a14:useLocalDpi xmlns:a14="http://schemas.microsoft.com/office/drawing/2010/main" xmlns:wps="http://schemas.microsoft.com/office/word/2010/wordprocessingShape" xmlns:wpi="http://schemas.microsoft.com/office/word/2010/wordprocessingInk" xmlns:wpg="http://schemas.microsoft.com/office/word/2010/wordprocessingGroup" xmlns:w14="http://schemas.microsoft.com/office/word/2010/wordml" xmlns:w="http://schemas.openxmlformats.org/wordprocessingml/2006/main" xmlns:w10="urn:schemas-microsoft-com:office:word" xmlns:wp14="http://schemas.microsoft.com/office/word/2010/wordprocessingDrawing" xmlns:v="urn:schemas-microsoft-com:vml" xmlns:o="urn:schemas-microsoft-com:office:office" xmlns:mc="http://schemas.openxmlformats.org/markup-compatibility/2006" xmlns:wpc="http://schemas.microsoft.com/office/word/2010/wordprocessingCanvas" xmlns="" val="0"/>
                         </a:ext>
                       </a:extLst>
                     </a:blip>
@@ -3303,7 +4299,19 @@
         <w:rPr>
           <w:rFonts w:cstheme="minorHAnsi"/>
         </w:rPr>
-        <w:t xml:space="preserve"> The opposing cable design would simply consist of a set of cables running along the top of the finger (rather than the underside as the closing cables would). Pulling on these cables would pull the fingers upward and therefore straight. Running the two cables against each other would keep the fingers totally rigid. To sense grip, it was considered that there could be no grip sense, and a vacuum activated via button, a bump sensor under the granular jamming pads, and an encoder paired with the servo motors to read if they had reached a stall state.</w:t>
+        <w:t xml:space="preserve"> </w:t>
+      </w:r>
+      <w:r>
+        <w:rPr>
+          <w:rFonts w:cstheme="minorHAnsi"/>
+        </w:rPr>
+        <w:tab/>
+      </w:r>
+      <w:r>
+        <w:rPr>
+          <w:rFonts w:cstheme="minorHAnsi"/>
+        </w:rPr>
+        <w:t>The opposing cable design would simply consist of a set of cables running along the top of the finger (rather than the underside as the closing cables would). Pulling on these cables would pull the fingers upward and therefore straight. Running the two cables against each other would keep the fingers totally rigid. To sense grip, it was considered that there could be no grip sense, and a vacuum activated via button, a bump sensor under the granular jamming pads, and an encoder paired with the servo motors to read if they had reached a stall state.</w:t>
       </w:r>
     </w:p>
     <w:p>
@@ -3318,7 +4326,31 @@
           <w:rFonts w:cstheme="minorHAnsi"/>
         </w:rPr>
         <w:tab/>
-        <w:t>Ideas considered for the granular jamming portion made up the second conceptual design category. Here three subcategories were considered: Granular jamming material, housing material, and layout. For granular jamming material, three options were considered: sand, coffee grounds (a material that has been previously shown to work), and plastic stuffing materials, as one would see in a weighted stuffed animal. Housing materials considered included balloons (another material that had been proven to work) and slip-cast silicone (similar to what is used in animatronics and costuming applications).</w:t>
+        <w:t>Ideas considered for the granular jamming portion made up the second conceptual design category. Here</w:t>
+      </w:r>
+      <w:r>
+        <w:rPr>
+          <w:rFonts w:cstheme="minorHAnsi"/>
+        </w:rPr>
+        <w:t>,</w:t>
+      </w:r>
+      <w:r>
+        <w:rPr>
+          <w:rFonts w:cstheme="minorHAnsi"/>
+        </w:rPr>
+        <w:t xml:space="preserve"> three </w:t>
+      </w:r>
+      <w:r>
+        <w:rPr>
+          <w:rFonts w:cstheme="minorHAnsi"/>
+        </w:rPr>
+        <w:t>subcategories were considered: g</w:t>
+      </w:r>
+      <w:r>
+        <w:rPr>
+          <w:rFonts w:cstheme="minorHAnsi"/>
+        </w:rPr>
+        <w:t>ranular jamming material, housing material, and layout. For granular jamming material, three options were considered: sand, coffee grounds (a material that has been previously shown to work), and plastic stuffing materials, as one would see in a weighted stuffed animal. Housing materials considered included balloons (another material that had been proven to work) and slip-cast silicone (similar to what is used in animatronics and costuming applications).</w:t>
       </w:r>
     </w:p>
     <w:p>
@@ -3335,7 +4367,7 @@
           <w:noProof/>
         </w:rPr>
         <w:drawing>
-          <wp:inline distT="0" distB="0" distL="0" distR="0" wp14:anchorId="3F1C918F" wp14:editId="4608FE61">
+          <wp:inline distT="0" distB="0" distL="0" distR="0">
             <wp:extent cx="1796995" cy="1796995"/>
             <wp:effectExtent l="0" t="0" r="0" b="0"/>
             <wp:docPr id="10" name="Picture 10" descr="http://www.notempire.com/images/uploads/robot_arm_kaboomi.jpg"/>
@@ -3352,10 +4384,10 @@
                     </pic:cNvPicPr>
                   </pic:nvPicPr>
                   <pic:blipFill>
-                    <a:blip r:embed="rId26">
+                    <a:blip r:embed="rId25" cstate="print">
                       <a:extLst>
                         <a:ext uri="{28A0092B-C50C-407E-A947-70E740481C1C}">
-                          <a14:useLocalDpi xmlns:a14="http://schemas.microsoft.com/office/drawing/2010/main" val="0"/>
+                          <a14:useLocalDpi xmlns:a14="http://schemas.microsoft.com/office/drawing/2010/main" xmlns:wps="http://schemas.microsoft.com/office/word/2010/wordprocessingShape" xmlns:wpi="http://schemas.microsoft.com/office/word/2010/wordprocessingInk" xmlns:wpg="http://schemas.microsoft.com/office/word/2010/wordprocessingGroup" xmlns:w14="http://schemas.microsoft.com/office/word/2010/wordml" xmlns:w="http://schemas.openxmlformats.org/wordprocessingml/2006/main" xmlns:w10="urn:schemas-microsoft-com:office:word" xmlns:wp14="http://schemas.microsoft.com/office/word/2010/wordprocessingDrawing" xmlns:v="urn:schemas-microsoft-com:vml" xmlns:o="urn:schemas-microsoft-com:office:office" xmlns:mc="http://schemas.openxmlformats.org/markup-compatibility/2006" xmlns:wpc="http://schemas.microsoft.com/office/word/2010/wordprocessingCanvas" xmlns="" val="0"/>
                         </a:ext>
                       </a:extLst>
                     </a:blip>
@@ -3389,7 +4421,7 @@
           <w:noProof/>
         </w:rPr>
         <w:drawing>
-          <wp:inline distT="0" distB="0" distL="0" distR="0" wp14:anchorId="6213AA80" wp14:editId="2780D37B">
+          <wp:inline distT="0" distB="0" distL="0" distR="0">
             <wp:extent cx="2878373" cy="1797841"/>
             <wp:effectExtent l="0" t="0" r="0" b="0"/>
             <wp:docPr id="9" name="Picture 9" descr="http://webodysseum.com/wp-content/uploads/2012/06/robot-arm-Cornell-Creative-Machines-Lab-02.jpg"/>
@@ -3406,10 +4438,10 @@
                     </pic:cNvPicPr>
                   </pic:nvPicPr>
                   <pic:blipFill>
-                    <a:blip r:embed="rId27" cstate="print">
+                    <a:blip r:embed="rId26" cstate="print">
                       <a:extLst>
                         <a:ext uri="{28A0092B-C50C-407E-A947-70E740481C1C}">
-                          <a14:useLocalDpi xmlns:a14="http://schemas.microsoft.com/office/drawing/2010/main" val="0"/>
+                          <a14:useLocalDpi xmlns:a14="http://schemas.microsoft.com/office/drawing/2010/main" xmlns:wps="http://schemas.microsoft.com/office/word/2010/wordprocessingShape" xmlns:wpi="http://schemas.microsoft.com/office/word/2010/wordprocessingInk" xmlns:wpg="http://schemas.microsoft.com/office/word/2010/wordprocessingGroup" xmlns:w14="http://schemas.microsoft.com/office/word/2010/wordml" xmlns:w="http://schemas.openxmlformats.org/wordprocessingml/2006/main" xmlns:w10="urn:schemas-microsoft-com:office:word" xmlns:wp14="http://schemas.microsoft.com/office/word/2010/wordprocessingDrawing" xmlns:v="urn:schemas-microsoft-com:vml" xmlns:o="urn:schemas-microsoft-com:office:office" xmlns:mc="http://schemas.openxmlformats.org/markup-compatibility/2006" xmlns:wpc="http://schemas.microsoft.com/office/word/2010/wordprocessingCanvas" xmlns="" val="0"/>
                         </a:ext>
                       </a:extLst>
                     </a:blip>
@@ -3488,7 +4520,32 @@
         <w:rPr>
           <w:rFonts w:cstheme="minorHAnsi"/>
         </w:rPr>
-        <w:t>For layout, two categories were considered: Firstly whether pads should be interconnected, or if they should each have a line that individually would connect to the main line (and through this, the vacuum), and what the physical layout for the pads should be (i.e. having pads on each fingertip and the palm, pads on the 3 sections of the finger and the palm, or having pads on two finger sections and the palm).</w:t>
+        <w:t xml:space="preserve">For layout, two categories were considered: Firstly whether pads should be interconnected, or if they should each have a line that individually </w:t>
+      </w:r>
+      <w:r>
+        <w:rPr>
+          <w:rFonts w:cstheme="minorHAnsi"/>
+          <w:strike/>
+        </w:rPr>
+        <w:t>would</w:t>
+      </w:r>
+      <w:r>
+        <w:rPr>
+          <w:rFonts w:cstheme="minorHAnsi"/>
+        </w:rPr>
+        <w:t xml:space="preserve"> connect</w:t>
+      </w:r>
+      <w:r>
+        <w:rPr>
+          <w:rFonts w:cstheme="minorHAnsi"/>
+        </w:rPr>
+        <w:t>s</w:t>
+      </w:r>
+      <w:r>
+        <w:rPr>
+          <w:rFonts w:cstheme="minorHAnsi"/>
+        </w:rPr>
+        <w:t xml:space="preserve"> to the main line (and through this, the vacuum), and what the physical layout for the pads should be (i.e. having pads on each fingertip and the palm, pads on the 3 sections of the finger and the palm, or having pads on two finger sections and the palm).</w:t>
       </w:r>
     </w:p>
     <w:p>
@@ -3517,21 +4574,19 @@
         <w:rPr>
           <w:rFonts w:cstheme="minorHAnsi"/>
         </w:rPr>
-        <w:t xml:space="preserve"> both considered. The final consideration was layout of the pads, i.e. whether they should be interconnected or all attached to a </w:t>
-      </w:r>
-      <w:proofErr w:type="spellStart"/>
-      <w:r>
-        <w:rPr>
-          <w:rFonts w:cstheme="minorHAnsi"/>
-        </w:rPr>
-        <w:t>vaccum</w:t>
-      </w:r>
-      <w:proofErr w:type="spellEnd"/>
-      <w:r>
-        <w:rPr>
-          <w:rFonts w:cstheme="minorHAnsi"/>
-        </w:rPr>
-        <w:t xml:space="preserve">, and additionally the number of pads. Pads could either be on only the fingertip, the tip and the base, or the tip, base, and midsection of the fingers.  Increasing the number of pads per fingers increases the ability to grasp, but also increases the complexity of the hand.  </w:t>
+        <w:t xml:space="preserve"> both considered. The final consideration was layout of the pads, i.e. whether they should be interconnected or </w:t>
+      </w:r>
+      <w:r>
+        <w:rPr>
+          <w:rFonts w:cstheme="minorHAnsi"/>
+        </w:rPr>
+        <w:t>all attached to a vacu</w:t>
+      </w:r>
+      <w:r>
+        <w:rPr>
+          <w:rFonts w:cstheme="minorHAnsi"/>
+        </w:rPr>
+        <w:t xml:space="preserve">um, and additionally the number of pads. Pads could either be on only the fingertip, the tip and the base, or the tip, base, and midsection of the fingers.  Increasing the number of pads per fingers increases the ability to grasp, but also increases the complexity of the hand.  </w:t>
       </w:r>
     </w:p>
     <w:p>
@@ -3618,7 +4673,52 @@
         <w:rPr>
           <w:rFonts w:cstheme="minorHAnsi"/>
         </w:rPr>
-        <w:t>Motors at each joint would have had a full range of motion on each finger joint (to the point that they could easily drive the joint into itself—a distinct disadvantage) but they are also expensive, bulky, and very complex (since now in order to control the hand it would be necessary to keep track of around 30 different motors).</w:t>
+        <w:t>Motors at each joint would have had a full range of motion on each finger joint (to the point that they could easily drive the joint into itself—a distinct disadvantage) but they are also expensive, bulky, and very complex (</w:t>
+      </w:r>
+      <w:r>
+        <w:rPr>
+          <w:rFonts w:cstheme="minorHAnsi"/>
+          <w:strike/>
+        </w:rPr>
+        <w:t>since now</w:t>
+      </w:r>
+      <w:r>
+        <w:rPr>
+          <w:rFonts w:cstheme="minorHAnsi"/>
+        </w:rPr>
+        <w:t xml:space="preserve"> in order to control the hand it would be necessary to keep track of </w:t>
+      </w:r>
+      <w:r>
+        <w:rPr>
+          <w:rFonts w:cstheme="minorHAnsi"/>
+          <w:strike/>
+        </w:rPr>
+        <w:t>around</w:t>
+      </w:r>
+      <w:r>
+        <w:rPr>
+          <w:rFonts w:cstheme="minorHAnsi"/>
+        </w:rPr>
+        <w:t xml:space="preserve"> </w:t>
+      </w:r>
+      <w:r>
+        <w:rPr>
+          <w:rFonts w:cstheme="minorHAnsi"/>
+          <w:highlight w:val="yellow"/>
+        </w:rPr>
+        <w:t>about</w:t>
+      </w:r>
+      <w:r>
+        <w:rPr>
+          <w:rFonts w:cstheme="minorHAnsi"/>
+        </w:rPr>
+        <w:t xml:space="preserve"> </w:t>
+      </w:r>
+      <w:r>
+        <w:rPr>
+          <w:rFonts w:cstheme="minorHAnsi"/>
+        </w:rPr>
+        <w:t>30 different motors).</w:t>
       </w:r>
     </w:p>
     <w:p>
@@ -3633,14 +4733,59 @@
         <w:rPr>
           <w:rFonts w:cstheme="minorHAnsi"/>
         </w:rPr>
-        <w:t xml:space="preserve">The cable-and-motor setup would be relatively simple (turn a motor to effectively shorten a cable, drawing a finger in towards the palm), cheap (up to five motors would be required to run the fingers—a huge improvement over 30), small, since the cables take up a negligible amount of space and the motors can be housed where there is more space in the forearm, and achieve a fairly accurate range </w:t>
+        <w:t xml:space="preserve">The cable-and-motor setup would be relatively simple (turn a motor to effectively shorten a cable, drawing a finger in towards the palm), </w:t>
+      </w:r>
+      <w:r>
+        <w:rPr>
+          <w:rFonts w:cstheme="minorHAnsi"/>
+          <w:strike/>
+        </w:rPr>
+        <w:t>cheap</w:t>
+      </w:r>
+      <w:r>
+        <w:rPr>
+          <w:rFonts w:cstheme="minorHAnsi"/>
+        </w:rPr>
+        <w:t xml:space="preserve"> </w:t>
+      </w:r>
+      <w:r>
+        <w:rPr>
+          <w:rFonts w:cstheme="minorHAnsi"/>
+          <w:highlight w:val="yellow"/>
+        </w:rPr>
+        <w:t>inexpensive</w:t>
+      </w:r>
+      <w:r>
+        <w:rPr>
+          <w:rFonts w:cstheme="minorHAnsi"/>
+        </w:rPr>
+        <w:t xml:space="preserve"> (up to five motors would be required to run the fingers—a huge improvement over 30), small, since the cables take up a negligible amount of space and the motors can be housed where there is more space in the forearm, and achieve a fairly </w:t>
       </w:r>
       <w:r>
         <w:rPr>
           <w:rFonts w:cstheme="minorHAnsi"/>
         </w:rPr>
         <w:lastRenderedPageBreak/>
-        <w:t>of motion—only problem being that a human can lock two joints and move just one (such as when typing or playing the piano), and the cables would all move fingers uniformly.</w:t>
+        <w:t>accurate range of motion—</w:t>
+      </w:r>
+      <w:r>
+        <w:rPr>
+          <w:rFonts w:cstheme="minorHAnsi"/>
+          <w:highlight w:val="yellow"/>
+        </w:rPr>
+        <w:t>the</w:t>
+      </w:r>
+      <w:r>
+        <w:rPr>
+          <w:rFonts w:cstheme="minorHAnsi"/>
+        </w:rPr>
+        <w:t xml:space="preserve"> </w:t>
+      </w:r>
+      <w:r>
+        <w:rPr>
+          <w:rFonts w:cstheme="minorHAnsi"/>
+        </w:rPr>
+        <w:t>only problem being that a human can lock two joints and move just one (such as when typing or playing the piano), and the cables would all move fingers uniformly.</w:t>
       </w:r>
     </w:p>
     <w:p>
@@ -3659,7 +4804,7 @@
           <w:noProof/>
         </w:rPr>
         <w:drawing>
-          <wp:inline distT="0" distB="0" distL="0" distR="0" wp14:anchorId="143DED81" wp14:editId="26CD1CD8">
+          <wp:inline distT="0" distB="0" distL="0" distR="0">
             <wp:extent cx="4291938" cy="2414216"/>
             <wp:effectExtent l="0" t="0" r="0" b="5715"/>
             <wp:docPr id="11" name="Picture 11"/>
@@ -3674,10 +4819,10 @@
                     <pic:cNvPicPr/>
                   </pic:nvPicPr>
                   <pic:blipFill>
-                    <a:blip r:embed="rId28" cstate="print">
+                    <a:blip r:embed="rId27" cstate="print">
                       <a:extLst>
                         <a:ext uri="{28A0092B-C50C-407E-A947-70E740481C1C}">
-                          <a14:useLocalDpi xmlns:a14="http://schemas.microsoft.com/office/drawing/2010/main" val="0"/>
+                          <a14:useLocalDpi xmlns:a14="http://schemas.microsoft.com/office/drawing/2010/main" xmlns:wps="http://schemas.microsoft.com/office/word/2010/wordprocessingShape" xmlns:wpi="http://schemas.microsoft.com/office/word/2010/wordprocessingInk" xmlns:wpg="http://schemas.microsoft.com/office/word/2010/wordprocessingGroup" xmlns:w14="http://schemas.microsoft.com/office/word/2010/wordml" xmlns:w="http://schemas.openxmlformats.org/wordprocessingml/2006/main" xmlns:w10="urn:schemas-microsoft-com:office:word" xmlns:wp14="http://schemas.microsoft.com/office/word/2010/wordprocessingDrawing" xmlns:v="urn:schemas-microsoft-com:vml" xmlns:o="urn:schemas-microsoft-com:office:office" xmlns:mc="http://schemas.openxmlformats.org/markup-compatibility/2006" xmlns:wpc="http://schemas.microsoft.com/office/word/2010/wordprocessingCanvas" xmlns="" val="0"/>
                         </a:ext>
                       </a:extLst>
                     </a:blip>
@@ -3750,7 +4895,26 @@
         <w:rPr>
           <w:rFonts w:cstheme="minorHAnsi"/>
         </w:rPr>
-        <w:t xml:space="preserve">The idea of combining a motor at the base of the finger with cables running along its length was also considered. This base motor could correct the locking-joints problem (by just moving the base of the finger) but the added expense, bulk and complexity (since moving the first joint effectively shortens the cable, so the cable motor would have to run backwards to accommodate the finger base motor whenever base motion was required) made this solution less than worthwhile. Below is the decision matrix for all of the options </w:t>
+        <w:t xml:space="preserve">The idea of combining a motor at the base of the finger with cables running along its length was also considered. This base motor could correct the locking-joints problem (by just moving the base of the finger) but the added expense, bulk and complexity (since moving the first joint effectively shortens the cable, so the cable motor would have to run backwards to accommodate the finger base motor whenever base motion was required) </w:t>
+      </w:r>
+      <w:r>
+        <w:rPr>
+          <w:rFonts w:cstheme="minorHAnsi"/>
+          <w:highlight w:val="yellow"/>
+        </w:rPr>
+        <w:t>which</w:t>
+      </w:r>
+      <w:r>
+        <w:rPr>
+          <w:rFonts w:cstheme="minorHAnsi"/>
+        </w:rPr>
+        <w:t xml:space="preserve"> </w:t>
+      </w:r>
+      <w:r>
+        <w:rPr>
+          <w:rFonts w:cstheme="minorHAnsi"/>
+        </w:rPr>
+        <w:t xml:space="preserve">made this solution less than worthwhile. Below is the decision matrix for all of the options </w:t>
       </w:r>
       <w:proofErr w:type="gramStart"/>
       <w:r>
@@ -3777,7 +4941,7 @@
           <w:noProof/>
         </w:rPr>
         <w:drawing>
-          <wp:inline distT="0" distB="0" distL="0" distR="0" wp14:anchorId="25D8600A" wp14:editId="78E923BD">
+          <wp:inline distT="0" distB="0" distL="0" distR="0">
             <wp:extent cx="4867275" cy="1580143"/>
             <wp:effectExtent l="0" t="0" r="0" b="0"/>
             <wp:docPr id="8" name="Picture 8"/>
@@ -3794,10 +4958,10 @@
                     </pic:cNvPicPr>
                   </pic:nvPicPr>
                   <pic:blipFill>
-                    <a:blip r:embed="rId29" cstate="print">
+                    <a:blip r:embed="rId28" cstate="print">
                       <a:extLst>
                         <a:ext uri="{28A0092B-C50C-407E-A947-70E740481C1C}">
-                          <a14:useLocalDpi xmlns:a14="http://schemas.microsoft.com/office/drawing/2010/main" val="0"/>
+                          <a14:useLocalDpi xmlns:a14="http://schemas.microsoft.com/office/drawing/2010/main" xmlns:wps="http://schemas.microsoft.com/office/word/2010/wordprocessingShape" xmlns:wpi="http://schemas.microsoft.com/office/word/2010/wordprocessingInk" xmlns:wpg="http://schemas.microsoft.com/office/word/2010/wordprocessingGroup" xmlns:w14="http://schemas.microsoft.com/office/word/2010/wordml" xmlns:w="http://schemas.openxmlformats.org/wordprocessingml/2006/main" xmlns:w10="urn:schemas-microsoft-com:office:word" xmlns:wp14="http://schemas.microsoft.com/office/word/2010/wordprocessingDrawing" xmlns:v="urn:schemas-microsoft-com:vml" xmlns:o="urn:schemas-microsoft-com:office:office" xmlns:mc="http://schemas.openxmlformats.org/markup-compatibility/2006" xmlns:wpc="http://schemas.microsoft.com/office/word/2010/wordprocessingCanvas" xmlns="" val="0"/>
                         </a:ext>
                       </a:extLst>
                     </a:blip>
@@ -3897,7 +5061,7 @@
           <w:noProof/>
         </w:rPr>
         <w:drawing>
-          <wp:inline distT="0" distB="0" distL="0" distR="0" wp14:anchorId="230D0E23" wp14:editId="46E40D96">
+          <wp:inline distT="0" distB="0" distL="0" distR="0">
             <wp:extent cx="4880515" cy="1682151"/>
             <wp:effectExtent l="0" t="0" r="0" b="0"/>
             <wp:docPr id="12" name="Picture 12"/>
@@ -3914,10 +5078,10 @@
                     </pic:cNvPicPr>
                   </pic:nvPicPr>
                   <pic:blipFill>
-                    <a:blip r:embed="rId30" cstate="print">
+                    <a:blip r:embed="rId29" cstate="print">
                       <a:extLst>
                         <a:ext uri="{28A0092B-C50C-407E-A947-70E740481C1C}">
-                          <a14:useLocalDpi xmlns:a14="http://schemas.microsoft.com/office/drawing/2010/main" val="0"/>
+                          <a14:useLocalDpi xmlns:a14="http://schemas.microsoft.com/office/drawing/2010/main" xmlns:wps="http://schemas.microsoft.com/office/word/2010/wordprocessingShape" xmlns:wpi="http://schemas.microsoft.com/office/word/2010/wordprocessingInk" xmlns:wpg="http://schemas.microsoft.com/office/word/2010/wordprocessingGroup" xmlns:w14="http://schemas.microsoft.com/office/word/2010/wordml" xmlns:w="http://schemas.openxmlformats.org/wordprocessingml/2006/main" xmlns:w10="urn:schemas-microsoft-com:office:word" xmlns:wp14="http://schemas.microsoft.com/office/word/2010/wordprocessingDrawing" xmlns:v="urn:schemas-microsoft-com:vml" xmlns:o="urn:schemas-microsoft-com:office:office" xmlns:mc="http://schemas.openxmlformats.org/markup-compatibility/2006" xmlns:wpc="http://schemas.microsoft.com/office/word/2010/wordprocessingCanvas" xmlns="" val="0"/>
                         </a:ext>
                       </a:extLst>
                     </a:blip>
@@ -3993,12 +5157,73 @@
         <w:rPr>
           <w:rFonts w:cstheme="minorHAnsi"/>
         </w:rPr>
-        <w:t xml:space="preserve">Straightening the hand is important because with cabling it would not have a resting state like a human hand does, and instead would move around loosely as the arm was moved, making it difficult to position the fingers in useful ways to grip things. As a result it was decided that the resting state of the fingers should be straight. The four methods considered to straighten the hand were large elastics, small elastics, flat springs, and a second set of cables. The large elastics would do a fine job of keeping the hand straight, but would also incapacitate the entire finger if they snapped, and every time one broke it would be necessary to replace it by threading it back through its housing. Small elastics help to negate this problem by only being at the joints. That way if one snaps only that joint is incapacitated and they would also be simpler to replace. Flat springs would require less design work, since elastics require plastic outcroppings to keep from hyperextending the fingers all of the time, and would be much more reliable than elastics, but are also harder to repair and more expensive. A second set of cables would allow for </w:t>
+        <w:t>Straightening the hand is important because with cabling</w:t>
+      </w:r>
+      <w:r>
+        <w:rPr>
+          <w:rFonts w:cstheme="minorHAnsi"/>
+        </w:rPr>
+        <w:t>,</w:t>
+      </w:r>
+      <w:r>
+        <w:rPr>
+          <w:rFonts w:cstheme="minorHAnsi"/>
+        </w:rPr>
+        <w:t xml:space="preserve"> it would not have a resting stat</w:t>
+      </w:r>
+      <w:r>
+        <w:rPr>
+          <w:rFonts w:cstheme="minorHAnsi"/>
+        </w:rPr>
+        <w:t>e like a human hand does. I</w:t>
+      </w:r>
+      <w:r>
+        <w:rPr>
+          <w:rFonts w:cstheme="minorHAnsi"/>
+        </w:rPr>
+        <w:t xml:space="preserve">nstead </w:t>
+      </w:r>
+      <w:r>
+        <w:rPr>
+          <w:rFonts w:cstheme="minorHAnsi"/>
+        </w:rPr>
+        <w:t xml:space="preserve">it </w:t>
+      </w:r>
+      <w:r>
+        <w:rPr>
+          <w:rFonts w:cstheme="minorHAnsi"/>
+        </w:rPr>
+        <w:t>would move around loosely as the arm was moved, making it difficult to position the fingers in useful ways to grip things. As a result</w:t>
+      </w:r>
+      <w:r>
+        <w:rPr>
+          <w:rFonts w:cstheme="minorHAnsi"/>
+        </w:rPr>
+        <w:t>,</w:t>
+      </w:r>
+      <w:r>
+        <w:rPr>
+          <w:rFonts w:cstheme="minorHAnsi"/>
+        </w:rPr>
+        <w:t xml:space="preserve"> it was decided that the resting state of the fingers should be straight. The four methods considered to straighten the hand were large elastics, small elastics, flat springs, and a second set of cables. The large elastics would do a fine job of keeping the hand straight, but would also incapacitate the entire finger if they snapped, and every time one broke it would be necessary to replace it by threading it back through its housing. Small elastics help to negate this problem by only being at the joints. That way if one snaps</w:t>
+      </w:r>
+      <w:r>
+        <w:rPr>
+          <w:rFonts w:cstheme="minorHAnsi"/>
+        </w:rPr>
+        <w:t>,</w:t>
+      </w:r>
+      <w:r>
+        <w:rPr>
+          <w:rFonts w:cstheme="minorHAnsi"/>
+        </w:rPr>
+        <w:t xml:space="preserve"> only that joint is incapacitated and they would also be simpler to replace. Flat springs would require less design work, since elastics require plastic outcroppings to keep from hyperextending the fingers all of the time, and would be much more reliable than elastics, but are also harder to repair and more expensive. A second set of cables would allow for </w:t>
       </w:r>
       <w:proofErr w:type="spellStart"/>
       <w:r>
         <w:rPr>
           <w:rFonts w:cstheme="minorHAnsi"/>
+          <w:strike/>
         </w:rPr>
         <w:t>hyperflexation</w:t>
       </w:r>
@@ -4007,7 +5232,60 @@
         <w:rPr>
           <w:rFonts w:cstheme="minorHAnsi"/>
         </w:rPr>
-        <w:t xml:space="preserve"> when appropriate (and would keep the hand straight when not) but they would also double the number of motors necessary to run the hand, adding a lot of complexity and cost. The decision matrix for hand straightening ideas is shown below:</w:t>
+        <w:t xml:space="preserve"> </w:t>
+      </w:r>
+      <w:proofErr w:type="spellStart"/>
+      <w:r>
+        <w:rPr>
+          <w:rFonts w:cstheme="minorHAnsi"/>
+          <w:highlight w:val="yellow"/>
+        </w:rPr>
+        <w:t>hyperflexion</w:t>
+      </w:r>
+      <w:proofErr w:type="spellEnd"/>
+      <w:r>
+        <w:rPr>
+          <w:rFonts w:cstheme="minorHAnsi"/>
+        </w:rPr>
+        <w:t xml:space="preserve"> </w:t>
+      </w:r>
+      <w:r>
+        <w:rPr>
+          <w:rFonts w:cstheme="minorHAnsi"/>
+        </w:rPr>
+        <w:t xml:space="preserve">when appropriate (and would keep the hand straight when not) but they would also double the number of motors necessary to run the hand, adding </w:t>
+      </w:r>
+      <w:r>
+        <w:rPr>
+          <w:rFonts w:cstheme="minorHAnsi"/>
+          <w:strike/>
+        </w:rPr>
+        <w:t>a lot of</w:t>
+      </w:r>
+      <w:r>
+        <w:rPr>
+          <w:rFonts w:cstheme="minorHAnsi"/>
+        </w:rPr>
+        <w:t xml:space="preserve"> </w:t>
+      </w:r>
+      <w:r>
+        <w:rPr>
+          <w:rFonts w:cstheme="minorHAnsi"/>
+          <w:highlight w:val="yellow"/>
+        </w:rPr>
+        <w:t>significant</w:t>
+      </w:r>
+      <w:r>
+        <w:rPr>
+          <w:rFonts w:cstheme="minorHAnsi"/>
+        </w:rPr>
+        <w:t xml:space="preserve"> </w:t>
+      </w:r>
+      <w:r>
+        <w:rPr>
+          <w:rFonts w:cstheme="minorHAnsi"/>
+        </w:rPr>
+        <w:t>complexity and cost. The decision matrix for hand straightening ideas is shown below:</w:t>
       </w:r>
       <w:r>
         <w:rPr>
@@ -4031,7 +5309,7 @@
           <w:noProof/>
         </w:rPr>
         <w:drawing>
-          <wp:inline distT="0" distB="0" distL="0" distR="0" wp14:anchorId="35EA0829" wp14:editId="6E47F079">
+          <wp:inline distT="0" distB="0" distL="0" distR="0">
             <wp:extent cx="5943600" cy="1460354"/>
             <wp:effectExtent l="0" t="0" r="0" b="0"/>
             <wp:docPr id="13" name="Picture 13"/>
@@ -4048,10 +5326,10 @@
                     </pic:cNvPicPr>
                   </pic:nvPicPr>
                   <pic:blipFill>
-                    <a:blip r:embed="rId31">
+                    <a:blip r:embed="rId30" cstate="print">
                       <a:extLst>
                         <a:ext uri="{28A0092B-C50C-407E-A947-70E740481C1C}">
-                          <a14:useLocalDpi xmlns:a14="http://schemas.microsoft.com/office/drawing/2010/main" val="0"/>
+                          <a14:useLocalDpi xmlns:a14="http://schemas.microsoft.com/office/drawing/2010/main" xmlns:wps="http://schemas.microsoft.com/office/word/2010/wordprocessingShape" xmlns:wpi="http://schemas.microsoft.com/office/word/2010/wordprocessingInk" xmlns:wpg="http://schemas.microsoft.com/office/word/2010/wordprocessingGroup" xmlns:w14="http://schemas.microsoft.com/office/word/2010/wordml" xmlns:w="http://schemas.openxmlformats.org/wordprocessingml/2006/main" xmlns:w10="urn:schemas-microsoft-com:office:word" xmlns:wp14="http://schemas.microsoft.com/office/word/2010/wordprocessingDrawing" xmlns:v="urn:schemas-microsoft-com:vml" xmlns:o="urn:schemas-microsoft-com:office:office" xmlns:mc="http://schemas.openxmlformats.org/markup-compatibility/2006" xmlns:wpc="http://schemas.microsoft.com/office/word/2010/wordprocessingCanvas" xmlns="" val="0"/>
                         </a:ext>
                       </a:extLst>
                     </a:blip>
@@ -4133,7 +5411,175 @@
           <w:rFonts w:cstheme="minorHAnsi"/>
         </w:rPr>
         <w:lastRenderedPageBreak/>
-        <w:t>communicate when a motor was stalled, something that occurs when it has collided with an object and cannot move. The user button, while the simplest and cheapest solution, was rejected because it assumed the user had use of their other arm. Bump sensors, conversely, were too expensive and complex to really be feasible. The number of required sensors would have to be tested, as well as how many would need to be engaged for a proper hold, and being electronic they would prevent the hand from being waterproof (which, with the cabling system, it should be, since it requires no electronic components in the hand itself—only in the forearm), not to mention the added expense of up to 30 sensors. The encoders were selected as the best choice since once the finger closed around something, the motor should reach a stall condition, and also because encoders would likely be necessary to know finger position anyway, so they would not be much of an added expense (and only the same number of encoders as motors would need to be purchased, rather than 30 of them). The grip sense decision matrix can be seen below.</w:t>
+        <w:t xml:space="preserve">communicate when a motor was stalled, something that occurs when it has collided with an object and cannot move. The user button, while the simplest and </w:t>
+      </w:r>
+      <w:r>
+        <w:rPr>
+          <w:rFonts w:cstheme="minorHAnsi"/>
+          <w:strike/>
+        </w:rPr>
+        <w:t>cheapest</w:t>
+      </w:r>
+      <w:r>
+        <w:rPr>
+          <w:rFonts w:cstheme="minorHAnsi"/>
+        </w:rPr>
+        <w:t xml:space="preserve"> </w:t>
+      </w:r>
+      <w:r>
+        <w:rPr>
+          <w:rFonts w:cstheme="minorHAnsi"/>
+          <w:highlight w:val="yellow"/>
+        </w:rPr>
+        <w:t>most inexpensive</w:t>
+      </w:r>
+      <w:r>
+        <w:rPr>
+          <w:rFonts w:cstheme="minorHAnsi"/>
+        </w:rPr>
+        <w:t xml:space="preserve"> </w:t>
+      </w:r>
+      <w:r>
+        <w:rPr>
+          <w:rFonts w:cstheme="minorHAnsi"/>
+        </w:rPr>
+        <w:t xml:space="preserve">solution, was rejected because it assumed the user had use of their other arm. Bump sensors, conversely, were too expensive and complex to </w:t>
+      </w:r>
+      <w:r>
+        <w:rPr>
+          <w:rFonts w:cstheme="minorHAnsi"/>
+          <w:strike/>
+        </w:rPr>
+        <w:t>really</w:t>
+      </w:r>
+      <w:r>
+        <w:rPr>
+          <w:rFonts w:cstheme="minorHAnsi"/>
+        </w:rPr>
+        <w:t xml:space="preserve"> be feasible</w:t>
+      </w:r>
+      <w:r>
+        <w:rPr>
+          <w:rFonts w:cstheme="minorHAnsi"/>
+        </w:rPr>
+        <w:t xml:space="preserve"> </w:t>
+      </w:r>
+      <w:r>
+        <w:rPr>
+          <w:rFonts w:cstheme="minorHAnsi"/>
+          <w:highlight w:val="yellow"/>
+        </w:rPr>
+        <w:t>for this project</w:t>
+      </w:r>
+      <w:r>
+        <w:rPr>
+          <w:rFonts w:cstheme="minorHAnsi"/>
+        </w:rPr>
+        <w:t xml:space="preserve">. The number of required sensors would have to be tested, as well as how many would need </w:t>
+      </w:r>
+      <w:r>
+        <w:rPr>
+          <w:rFonts w:cstheme="minorHAnsi"/>
+        </w:rPr>
+        <w:t xml:space="preserve">to be engaged for a proper hold. </w:t>
+      </w:r>
+      <w:r>
+        <w:rPr>
+          <w:rFonts w:cstheme="minorHAnsi"/>
+        </w:rPr>
+        <w:t>Being</w:t>
+      </w:r>
+      <w:r>
+        <w:rPr>
+          <w:rFonts w:cstheme="minorHAnsi"/>
+        </w:rPr>
+        <w:t xml:space="preserve"> electronic</w:t>
+      </w:r>
+      <w:r>
+        <w:rPr>
+          <w:rFonts w:cstheme="minorHAnsi"/>
+        </w:rPr>
+        <w:t>,</w:t>
+      </w:r>
+      <w:r>
+        <w:rPr>
+          <w:rFonts w:cstheme="minorHAnsi"/>
+        </w:rPr>
+        <w:t xml:space="preserve"> they would prevent the hand from being waterproof (which, with the cabling system, it </w:t>
+      </w:r>
+      <w:r>
+        <w:rPr>
+          <w:rFonts w:cstheme="minorHAnsi"/>
+          <w:strike/>
+        </w:rPr>
+        <w:t>should</w:t>
+      </w:r>
+      <w:r>
+        <w:rPr>
+          <w:rFonts w:cstheme="minorHAnsi"/>
+        </w:rPr>
+        <w:t xml:space="preserve"> </w:t>
+      </w:r>
+      <w:r>
+        <w:rPr>
+          <w:rFonts w:cstheme="minorHAnsi"/>
+          <w:highlight w:val="yellow"/>
+        </w:rPr>
+        <w:t>will</w:t>
+      </w:r>
+      <w:r>
+        <w:rPr>
+          <w:rFonts w:cstheme="minorHAnsi"/>
+        </w:rPr>
+        <w:t xml:space="preserve"> be, since it requires no electronic components in the hand itself—only in the forearm), not to mention the added expense of up to 30 sensors. The encoders were selected as the best choice</w:t>
+      </w:r>
+      <w:r>
+        <w:rPr>
+          <w:rFonts w:cstheme="minorHAnsi"/>
+        </w:rPr>
+        <w:t>,</w:t>
+      </w:r>
+      <w:r>
+        <w:rPr>
+          <w:rFonts w:cstheme="minorHAnsi"/>
+        </w:rPr>
+        <w:t xml:space="preserve"> since once the finger closed around something, the motor</w:t>
+      </w:r>
+      <w:r>
+        <w:rPr>
+          <w:rFonts w:cstheme="minorHAnsi"/>
+        </w:rPr>
+        <w:t xml:space="preserve"> should reach a stall condition.</w:t>
+      </w:r>
+      <w:r>
+        <w:rPr>
+          <w:rFonts w:cstheme="minorHAnsi"/>
+        </w:rPr>
+        <w:t xml:space="preserve"> </w:t>
+      </w:r>
+      <w:r>
+        <w:rPr>
+          <w:rFonts w:cstheme="minorHAnsi"/>
+        </w:rPr>
+        <w:t xml:space="preserve">It was </w:t>
+      </w:r>
+      <w:r>
+        <w:rPr>
+          <w:rFonts w:cstheme="minorHAnsi"/>
+        </w:rPr>
+        <w:t>also</w:t>
+      </w:r>
+      <w:r>
+        <w:rPr>
+          <w:rFonts w:cstheme="minorHAnsi"/>
+        </w:rPr>
+        <w:t xml:space="preserve"> chosen</w:t>
+      </w:r>
+      <w:r>
+        <w:rPr>
+          <w:rFonts w:cstheme="minorHAnsi"/>
+        </w:rPr>
+        <w:t xml:space="preserve"> because encoders would likely be necessary to know finger position anyway, so they would not be much of an added expense (and only the same number of encoders as motors would need to be purchased, rather than 30 of them). The grip sense decision matrix can be seen below.</w:t>
       </w:r>
     </w:p>
     <w:p>
@@ -4150,7 +5596,7 @@
           <w:noProof/>
         </w:rPr>
         <w:drawing>
-          <wp:inline distT="0" distB="0" distL="0" distR="0" wp14:anchorId="58E13B28" wp14:editId="53A74845">
+          <wp:inline distT="0" distB="0" distL="0" distR="0">
             <wp:extent cx="5426015" cy="1157545"/>
             <wp:effectExtent l="0" t="0" r="3810" b="0"/>
             <wp:docPr id="14" name="Picture 14"/>
@@ -4167,10 +5613,10 @@
                     </pic:cNvPicPr>
                   </pic:nvPicPr>
                   <pic:blipFill>
-                    <a:blip r:embed="rId32" cstate="print">
+                    <a:blip r:embed="rId31" cstate="print">
                       <a:extLst>
                         <a:ext uri="{28A0092B-C50C-407E-A947-70E740481C1C}">
-                          <a14:useLocalDpi xmlns:a14="http://schemas.microsoft.com/office/drawing/2010/main" val="0"/>
+                          <a14:useLocalDpi xmlns:a14="http://schemas.microsoft.com/office/drawing/2010/main" xmlns:wps="http://schemas.microsoft.com/office/word/2010/wordprocessingShape" xmlns:wpi="http://schemas.microsoft.com/office/word/2010/wordprocessingInk" xmlns:wpg="http://schemas.microsoft.com/office/word/2010/wordprocessingGroup" xmlns:w14="http://schemas.microsoft.com/office/word/2010/wordml" xmlns:w="http://schemas.openxmlformats.org/wordprocessingml/2006/main" xmlns:w10="urn:schemas-microsoft-com:office:word" xmlns:wp14="http://schemas.microsoft.com/office/word/2010/wordprocessingDrawing" xmlns:v="urn:schemas-microsoft-com:vml" xmlns:o="urn:schemas-microsoft-com:office:office" xmlns:mc="http://schemas.openxmlformats.org/markup-compatibility/2006" xmlns:wpc="http://schemas.microsoft.com/office/word/2010/wordprocessingCanvas" xmlns="" val="0"/>
                         </a:ext>
                       </a:extLst>
                     </a:blip>
@@ -4245,7 +5691,77 @@
         <w:rPr>
           <w:rFonts w:cstheme="minorHAnsi"/>
         </w:rPr>
-        <w:t>For the granular jamming pads, decision matrices were created on the basis of material, housing, and layout/control of the pads.  The first component considered was which granular material to use in the pads. Materials the group considered are sand, coffee grounds, and plastic stuffing materials.  All three materials are inexpensive, but each has a drawback.  Sand is heavy, coffee grounds will spoil, and plastic stuffing materials are too large for finger tips.  The team needs to do more investigation into what material to use.</w:t>
+        <w:t>For the granular jamming pads, decision matrices were created on the basis of material, housing, and layout/control of the pads.  The firs</w:t>
+      </w:r>
+      <w:r>
+        <w:rPr>
+          <w:rFonts w:cstheme="minorHAnsi"/>
+        </w:rPr>
+        <w:t xml:space="preserve">t component considered was </w:t>
+      </w:r>
+      <w:r>
+        <w:rPr>
+          <w:rFonts w:cstheme="minorHAnsi"/>
+          <w:strike/>
+        </w:rPr>
+        <w:t>which</w:t>
+      </w:r>
+      <w:r>
+        <w:rPr>
+          <w:rFonts w:cstheme="minorHAnsi"/>
+        </w:rPr>
+        <w:t xml:space="preserve"> granular material to </w:t>
+      </w:r>
+      <w:r>
+        <w:rPr>
+          <w:rFonts w:cstheme="minorHAnsi"/>
+          <w:highlight w:val="yellow"/>
+        </w:rPr>
+        <w:t>be</w:t>
+      </w:r>
+      <w:r>
+        <w:rPr>
+          <w:rFonts w:cstheme="minorHAnsi"/>
+        </w:rPr>
+        <w:t xml:space="preserve"> </w:t>
+      </w:r>
+      <w:r>
+        <w:rPr>
+          <w:rFonts w:cstheme="minorHAnsi"/>
+        </w:rPr>
+        <w:t>use</w:t>
+      </w:r>
+      <w:r>
+        <w:rPr>
+          <w:rFonts w:cstheme="minorHAnsi"/>
+          <w:highlight w:val="yellow"/>
+        </w:rPr>
+        <w:t>d</w:t>
+      </w:r>
+      <w:r>
+        <w:rPr>
+          <w:rFonts w:cstheme="minorHAnsi"/>
+        </w:rPr>
+        <w:t xml:space="preserve"> in the pads. </w:t>
+      </w:r>
+      <w:r>
+        <w:rPr>
+          <w:rFonts w:cstheme="minorHAnsi"/>
+          <w:highlight w:val="yellow"/>
+        </w:rPr>
+        <w:t>The</w:t>
+      </w:r>
+      <w:r>
+        <w:rPr>
+          <w:rFonts w:cstheme="minorHAnsi"/>
+        </w:rPr>
+        <w:t xml:space="preserve"> m</w:t>
+      </w:r>
+      <w:r>
+        <w:rPr>
+          <w:rFonts w:cstheme="minorHAnsi"/>
+        </w:rPr>
+        <w:t>aterials the group considered are sand, coffee grounds, and plastic stuffing materials.  All three materials are inexpensive, but each has a drawback.  Sand is heavy, coffee grounds will spoil, and plastic stuffing materials are too large for finger tips.  The team needs to do more investigation into what material to use.</w:t>
       </w:r>
     </w:p>
     <w:p>
@@ -4271,7 +5787,7 @@
           <w:left w:w="0" w:type="dxa"/>
           <w:right w:w="0" w:type="dxa"/>
         </w:tblCellMar>
-        <w:tblLook w:val="04A0" w:firstRow="1" w:lastRow="0" w:firstColumn="1" w:lastColumn="0" w:noHBand="0" w:noVBand="1"/>
+        <w:tblLook w:val="04A0"/>
       </w:tblPr>
       <w:tblGrid>
         <w:gridCol w:w="2239"/>
@@ -5235,6 +6751,7 @@
     </w:p>
     <w:p>
       <w:pPr>
+        <w:spacing w:line="240" w:lineRule="auto"/>
         <w:ind w:firstLine="720"/>
         <w:rPr>
           <w:rFonts w:cstheme="minorHAnsi"/>
@@ -5244,18 +6761,32 @@
         <w:rPr>
           <w:rFonts w:cstheme="minorHAnsi"/>
         </w:rPr>
-        <w:t xml:space="preserve">The final component to consider is the layout of the pads.  The pads could either be interconnected or all attached to the vacuum.  Additionally the number of pads is a design to consider.  Pads could either be on only the fingertip, the tip and the base, or the tip, base, and midsection of the </w:t>
+        <w:t>The final component to consider is the layout of the pads.  The pads could either be interconnected or all attached to the vacuum.  Additionally the number of pads is a design to consider</w:t>
+      </w:r>
+      <w:r>
+        <w:rPr>
+          <w:rFonts w:cstheme="minorHAnsi"/>
+          <w:highlight w:val="yellow"/>
+        </w:rPr>
+        <w:t>ation</w:t>
+      </w:r>
+      <w:r>
+        <w:rPr>
+          <w:rFonts w:cstheme="minorHAnsi"/>
+        </w:rPr>
+        <w:t xml:space="preserve">.  Pads could either be on only the fingertip, the tip and the base, or the tip, base, and </w:t>
       </w:r>
       <w:r>
         <w:rPr>
           <w:rFonts w:cstheme="minorHAnsi"/>
         </w:rPr>
         <w:lastRenderedPageBreak/>
-        <w:t xml:space="preserve">fingers.  Increasing the number of pads per fingers increases the ability to grasp, but also increases the complexity of the hand.  </w:t>
-      </w:r>
-    </w:p>
-    <w:p>
-      <w:pPr>
+        <w:t xml:space="preserve">midsection of the fingers.  Increasing the number of pads per fingers increases the ability to grasp, but also increases the complexity of the hand.  </w:t>
+      </w:r>
+    </w:p>
+    <w:p>
+      <w:pPr>
+        <w:spacing w:line="240" w:lineRule="auto"/>
         <w:ind w:firstLine="720"/>
         <w:rPr>
           <w:rFonts w:cstheme="minorHAnsi"/>
@@ -5267,7 +6798,7 @@
           <w:noProof/>
         </w:rPr>
         <w:drawing>
-          <wp:anchor distT="0" distB="0" distL="114300" distR="114300" simplePos="0" relativeHeight="251660288" behindDoc="1" locked="0" layoutInCell="1" allowOverlap="1" wp14:anchorId="538C57A1" wp14:editId="4A0AB027">
+          <wp:anchor distT="0" distB="0" distL="114300" distR="114300" simplePos="0" relativeHeight="251660288" behindDoc="1" locked="0" layoutInCell="1" allowOverlap="1">
             <wp:simplePos x="0" y="0"/>
             <wp:positionH relativeFrom="column">
               <wp:posOffset>1504950</wp:posOffset>
@@ -5300,10 +6831,10 @@
                     </pic:cNvPicPr>
                   </pic:nvPicPr>
                   <pic:blipFill rotWithShape="1">
-                    <a:blip r:embed="rId33" cstate="print">
+                    <a:blip r:embed="rId32" cstate="print">
                       <a:extLst>
                         <a:ext uri="{28A0092B-C50C-407E-A947-70E740481C1C}">
-                          <a14:useLocalDpi xmlns:a14="http://schemas.microsoft.com/office/drawing/2010/main" val="0"/>
+                          <a14:useLocalDpi xmlns:a14="http://schemas.microsoft.com/office/drawing/2010/main" xmlns:wps="http://schemas.microsoft.com/office/word/2010/wordprocessingShape" xmlns:wpi="http://schemas.microsoft.com/office/word/2010/wordprocessingInk" xmlns:wpg="http://schemas.microsoft.com/office/word/2010/wordprocessingGroup" xmlns:w14="http://schemas.microsoft.com/office/word/2010/wordml" xmlns:w="http://schemas.openxmlformats.org/wordprocessingml/2006/main" xmlns:w10="urn:schemas-microsoft-com:office:word" xmlns:wp14="http://schemas.microsoft.com/office/word/2010/wordprocessingDrawing" xmlns:v="urn:schemas-microsoft-com:vml" xmlns:o="urn:schemas-microsoft-com:office:office" xmlns:mc="http://schemas.openxmlformats.org/markup-compatibility/2006" xmlns:wpc="http://schemas.microsoft.com/office/word/2010/wordprocessingCanvas" xmlns="" val="0"/>
                         </a:ext>
                       </a:extLst>
                     </a:blip>
@@ -5324,19 +6855,13 @@
                     </a:ln>
                     <a:extLst>
                       <a:ext uri="{53640926-AAD7-44D8-BBD7-CCE9431645EC}">
-                        <a14:shadowObscured xmlns:a14="http://schemas.microsoft.com/office/drawing/2010/main"/>
+                        <a14:shadowObscured xmlns:a14="http://schemas.microsoft.com/office/drawing/2010/main" xmlns:wps="http://schemas.microsoft.com/office/word/2010/wordprocessingShape" xmlns:wpi="http://schemas.microsoft.com/office/word/2010/wordprocessingInk" xmlns:wpg="http://schemas.microsoft.com/office/word/2010/wordprocessingGroup" xmlns:w14="http://schemas.microsoft.com/office/word/2010/wordml" xmlns:w="http://schemas.openxmlformats.org/wordprocessingml/2006/main" xmlns:w10="urn:schemas-microsoft-com:office:word" xmlns:wp14="http://schemas.microsoft.com/office/word/2010/wordprocessingDrawing" xmlns:v="urn:schemas-microsoft-com:vml" xmlns:o="urn:schemas-microsoft-com:office:office" xmlns:mc="http://schemas.openxmlformats.org/markup-compatibility/2006" xmlns:wpc="http://schemas.microsoft.com/office/word/2010/wordprocessingCanvas" xmlns=""/>
                       </a:ext>
                     </a:extLst>
                   </pic:spPr>
                 </pic:pic>
               </a:graphicData>
             </a:graphic>
-            <wp14:sizeRelH relativeFrom="page">
-              <wp14:pctWidth>0</wp14:pctWidth>
-            </wp14:sizeRelH>
-            <wp14:sizeRelV relativeFrom="page">
-              <wp14:pctHeight>0</wp14:pctHeight>
-            </wp14:sizeRelV>
           </wp:anchor>
         </w:drawing>
       </w:r>
@@ -5344,11 +6869,25 @@
         <w:rPr>
           <w:rFonts w:cstheme="minorHAnsi"/>
         </w:rPr>
-        <w:t>The group decided to do some preliminary testing in order to design a layout for the pads.  This was done by covering household objects with chalk, using the object with a hand, and observing where the chalk stuck to the hand.  At the time of presentation, the group was planning on using a configuration similar to that of FIGURE, where blue areas are pads of the device, and yellow areas are connection medium.</w:t>
-      </w:r>
-    </w:p>
-    <w:p>
-      <w:pPr>
+        <w:t xml:space="preserve">The group decided to do some preliminary testing in order to design a layout for the pads.  This was done by covering household objects with chalk, using the object with a hand, and observing where the chalk stuck to the hand.  At the time of presentation, the group was planning on using a configuration similar to that </w:t>
+      </w:r>
+      <w:r>
+        <w:rPr>
+          <w:rFonts w:cstheme="minorHAnsi"/>
+          <w:highlight w:val="green"/>
+        </w:rPr>
+        <w:t>of FIGURE,</w:t>
+      </w:r>
+      <w:r>
+        <w:rPr>
+          <w:rFonts w:cstheme="minorHAnsi"/>
+        </w:rPr>
+        <w:t xml:space="preserve"> where blue areas are pads of the device, and yellow areas are connection medium.</w:t>
+      </w:r>
+    </w:p>
+    <w:p>
+      <w:pPr>
+        <w:spacing w:line="240" w:lineRule="auto"/>
         <w:ind w:firstLine="720"/>
         <w:jc w:val="center"/>
         <w:rPr>
@@ -5358,6 +6897,7 @@
     </w:p>
     <w:p>
       <w:pPr>
+        <w:spacing w:line="240" w:lineRule="auto"/>
         <w:ind w:firstLine="720"/>
         <w:jc w:val="center"/>
         <w:rPr>
@@ -5367,7 +6907,7 @@
     </w:p>
     <w:p>
       <w:pPr>
-        <w:spacing w:after="0"/>
+        <w:spacing w:after="0" w:line="240" w:lineRule="auto"/>
         <w:ind w:firstLine="720"/>
         <w:jc w:val="center"/>
         <w:rPr>
@@ -5377,7 +6917,7 @@
     </w:p>
     <w:p>
       <w:pPr>
-        <w:spacing w:after="0"/>
+        <w:spacing w:after="0" w:line="240" w:lineRule="auto"/>
         <w:ind w:firstLine="720"/>
         <w:jc w:val="center"/>
         <w:rPr>
@@ -5387,7 +6927,7 @@
     </w:p>
     <w:p>
       <w:pPr>
-        <w:spacing w:after="0"/>
+        <w:spacing w:after="0" w:line="240" w:lineRule="auto"/>
         <w:ind w:firstLine="720"/>
         <w:jc w:val="center"/>
         <w:rPr>
@@ -5441,34 +6981,30 @@
         <w:rPr>
           <w:rFonts w:cstheme="minorHAnsi"/>
           <w:b/>
-        </w:rPr>
-        <w:t xml:space="preserve">Figure </w:t>
-      </w:r>
-      <w:r>
-        <w:rPr>
-          <w:rFonts w:cstheme="minorHAnsi"/>
-          <w:b/>
-        </w:rPr>
-        <w:t>20</w:t>
-      </w:r>
-      <w:r>
-        <w:rPr>
-          <w:rFonts w:cstheme="minorHAnsi"/>
-          <w:b/>
-        </w:rPr>
-        <w:t>:</w:t>
-      </w:r>
-      <w:r>
-        <w:rPr>
-          <w:rFonts w:cstheme="minorHAnsi"/>
-        </w:rPr>
-        <w:t xml:space="preserve"> </w:t>
-      </w:r>
-      <w:r>
-        <w:rPr>
-          <w:rFonts w:cstheme="minorHAnsi"/>
-        </w:rPr>
-        <w:t>Granular jamming diagram.</w:t>
+          <w:highlight w:val="green"/>
+        </w:rPr>
+        <w:t>Figure 20:</w:t>
+      </w:r>
+      <w:r>
+        <w:rPr>
+          <w:rFonts w:cstheme="minorHAnsi"/>
+          <w:highlight w:val="green"/>
+        </w:rPr>
+        <w:t xml:space="preserve"> Granular jamming </w:t>
+      </w:r>
+      <w:r>
+        <w:rPr>
+          <w:rFonts w:cstheme="minorHAnsi"/>
+          <w:highlight w:val="green"/>
+        </w:rPr>
+        <w:t xml:space="preserve">   </w:t>
+      </w:r>
+      <w:r>
+        <w:rPr>
+          <w:rFonts w:cstheme="minorHAnsi"/>
+          <w:highlight w:val="green"/>
+        </w:rPr>
+        <w:t>diagram.</w:t>
       </w:r>
     </w:p>
     <w:p>
@@ -5483,17 +7019,48 @@
     </w:p>
     <w:p>
       <w:pPr>
+        <w:spacing w:line="240" w:lineRule="auto"/>
         <w:ind w:firstLine="720"/>
-        <w:jc w:val="center"/>
-        <w:rPr>
-          <w:rFonts w:cstheme="minorHAnsi"/>
-        </w:rPr>
-      </w:pPr>
-      <w:r>
-        <w:rPr>
-          <w:rFonts w:cstheme="minorHAnsi"/>
-        </w:rPr>
-        <w:t>It was suggested to the group to lessen the amount of pads in order to simplify control of the pads.  The group will be looking into lowering the number of pads.  Areas to investigate are the number of points of contact needed to hold an object and how much force is needed to hold an object in a hand.</w:t>
+        <w:rPr>
+          <w:rFonts w:cstheme="minorHAnsi"/>
+        </w:rPr>
+      </w:pPr>
+      <w:r>
+        <w:rPr>
+          <w:rFonts w:cstheme="minorHAnsi"/>
+        </w:rPr>
+        <w:t xml:space="preserve">It was suggested to the group </w:t>
+      </w:r>
+      <w:r>
+        <w:rPr>
+          <w:rFonts w:cstheme="minorHAnsi"/>
+          <w:highlight w:val="yellow"/>
+        </w:rPr>
+        <w:t>by the panel</w:t>
+      </w:r>
+      <w:r>
+        <w:rPr>
+          <w:rFonts w:cstheme="minorHAnsi"/>
+        </w:rPr>
+        <w:t xml:space="preserve"> </w:t>
+      </w:r>
+      <w:r>
+        <w:rPr>
+          <w:rFonts w:cstheme="minorHAnsi"/>
+        </w:rPr>
+        <w:t>to lessen the amount of pads in o</w:t>
+      </w:r>
+      <w:r>
+        <w:rPr>
+          <w:rFonts w:cstheme="minorHAnsi"/>
+        </w:rPr>
+        <w:t xml:space="preserve">rder to simplify control of the </w:t>
+      </w:r>
+      <w:r>
+        <w:rPr>
+          <w:rFonts w:cstheme="minorHAnsi"/>
+        </w:rPr>
+        <w:t>pads.  The group will be looking into lowering the number of pads.  Areas to investigate are the number of points of contact needed to hold an object and how much force is needed to hold an object in a hand.</w:t>
       </w:r>
     </w:p>
     <w:p>
@@ -5502,6 +7069,7 @@
           <w:tab w:val="center" w:pos="4680"/>
           <w:tab w:val="left" w:pos="7410"/>
         </w:tabs>
+        <w:spacing w:line="240" w:lineRule="auto"/>
         <w:rPr>
           <w:rFonts w:cstheme="minorHAnsi"/>
           <w:b/>
@@ -5517,15 +7085,36 @@
     </w:p>
     <w:p>
       <w:pPr>
-        <w:rPr>
-          <w:rFonts w:cstheme="minorHAnsi"/>
-        </w:rPr>
-      </w:pPr>
-      <w:r>
-        <w:rPr>
-          <w:rFonts w:cstheme="minorHAnsi"/>
-        </w:rPr>
-        <w:t xml:space="preserve">The most predominant aspect that our project has to focus on is the movement of right hand. Hands have three degrees of freedom: supination/pronation, extension/flexion and ulnar deviation/radial deviation. </w:t>
+        <w:spacing w:line="240" w:lineRule="auto"/>
+        <w:ind w:firstLine="720"/>
+        <w:rPr>
+          <w:rFonts w:cstheme="minorHAnsi"/>
+        </w:rPr>
+      </w:pPr>
+      <w:r>
+        <w:rPr>
+          <w:rFonts w:cstheme="minorHAnsi"/>
+        </w:rPr>
+        <w:t xml:space="preserve">The most predominant aspect that our project has to focus on is the movement of </w:t>
+      </w:r>
+      <w:r>
+        <w:rPr>
+          <w:rFonts w:cstheme="minorHAnsi"/>
+          <w:highlight w:val="yellow"/>
+        </w:rPr>
+        <w:t>the</w:t>
+      </w:r>
+      <w:r>
+        <w:rPr>
+          <w:rFonts w:cstheme="minorHAnsi"/>
+        </w:rPr>
+        <w:t xml:space="preserve"> </w:t>
+      </w:r>
+      <w:r>
+        <w:rPr>
+          <w:rFonts w:cstheme="minorHAnsi"/>
+        </w:rPr>
+        <w:t xml:space="preserve">right hand. Hands have three degrees of freedom: supination/pronation, extension/flexion and ulnar deviation/radial deviation. </w:t>
       </w:r>
     </w:p>
     <w:p>
@@ -5542,11 +7131,11 @@
           <w:color w:val="0000FF"/>
         </w:rPr>
         <w:drawing>
-          <wp:inline distT="0" distB="0" distL="0" distR="0" wp14:anchorId="17149AE4" wp14:editId="0C86E4B0">
+          <wp:inline distT="0" distB="0" distL="0" distR="0">
             <wp:extent cx="2792016" cy="2400300"/>
             <wp:effectExtent l="0" t="0" r="8890" b="0"/>
             <wp:docPr id="17" name="Picture 17" descr="http://www.assh.org/Public/HandConditions/PublishingImages/Movement1.jpg">
-              <a:hlinkClick xmlns:a="http://schemas.openxmlformats.org/drawingml/2006/main" r:id="rId34"/>
+              <a:hlinkClick xmlns:a="http://schemas.openxmlformats.org/drawingml/2006/main" r:id="rId33"/>
             </wp:docPr>
             <wp:cNvGraphicFramePr>
               <a:graphicFrameLocks xmlns:a="http://schemas.openxmlformats.org/drawingml/2006/main" noChangeAspect="1"/>
@@ -5556,17 +7145,17 @@
                 <pic:pic xmlns:pic="http://schemas.openxmlformats.org/drawingml/2006/picture">
                   <pic:nvPicPr>
                     <pic:cNvPr id="0" name="Picture 1" descr="http://www.assh.org/Public/HandConditions/PublishingImages/Movement1.jpg">
-                      <a:hlinkClick r:id="rId34"/>
+                      <a:hlinkClick r:id="rId33"/>
                     </pic:cNvPr>
                     <pic:cNvPicPr>
                       <a:picLocks noChangeAspect="1" noChangeArrowheads="1"/>
                     </pic:cNvPicPr>
                   </pic:nvPicPr>
                   <pic:blipFill>
-                    <a:blip r:embed="rId35">
+                    <a:blip r:embed="rId34" cstate="print">
                       <a:extLst>
                         <a:ext uri="{28A0092B-C50C-407E-A947-70E740481C1C}">
-                          <a14:useLocalDpi xmlns:a14="http://schemas.microsoft.com/office/drawing/2010/main" val="0"/>
+                          <a14:useLocalDpi xmlns:a14="http://schemas.microsoft.com/office/drawing/2010/main" xmlns:wps="http://schemas.microsoft.com/office/word/2010/wordprocessingShape" xmlns:wpi="http://schemas.microsoft.com/office/word/2010/wordprocessingInk" xmlns:wpg="http://schemas.microsoft.com/office/word/2010/wordprocessingGroup" xmlns:w14="http://schemas.microsoft.com/office/word/2010/wordml" xmlns:w="http://schemas.openxmlformats.org/wordprocessingml/2006/main" xmlns:w10="urn:schemas-microsoft-com:office:word" xmlns:wp14="http://schemas.microsoft.com/office/word/2010/wordprocessingDrawing" xmlns:v="urn:schemas-microsoft-com:vml" xmlns:o="urn:schemas-microsoft-com:office:office" xmlns:mc="http://schemas.openxmlformats.org/markup-compatibility/2006" xmlns:wpc="http://schemas.microsoft.com/office/word/2010/wordprocessingCanvas" xmlns="" val="0"/>
                         </a:ext>
                       </a:extLst>
                     </a:blip>
@@ -5616,21 +7205,70 @@
           <w:rFonts w:cstheme="minorHAnsi"/>
           <w:b/>
         </w:rPr>
-        <w:t>2</w:t>
+        <w:t>21</w:t>
       </w:r>
       <w:r>
         <w:rPr>
           <w:rFonts w:cstheme="minorHAnsi"/>
           <w:b/>
         </w:rPr>
-        <w:t>1</w:t>
-      </w:r>
-      <w:r>
+        <w:t>:</w:t>
+      </w:r>
+      <w:r>
+        <w:rPr>
+          <w:rFonts w:cstheme="minorHAnsi"/>
+        </w:rPr>
+        <w:t xml:space="preserve"> </w:t>
+      </w:r>
+      <w:r>
+        <w:rPr>
+          <w:rFonts w:cstheme="minorHAnsi"/>
+        </w:rPr>
+        <w:t>Hand motions.</w:t>
+      </w:r>
+    </w:p>
+    <w:p>
+      <w:pPr>
+        <w:jc w:val="center"/>
         <w:rPr>
           <w:rFonts w:cstheme="minorHAnsi"/>
           <w:b/>
         </w:rPr>
-        <w:t>:</w:t>
+      </w:pPr>
+    </w:p>
+    <w:p>
+      <w:pPr>
+        <w:spacing w:line="240" w:lineRule="auto"/>
+        <w:ind w:firstLine="720"/>
+        <w:rPr>
+          <w:rFonts w:cstheme="minorHAnsi"/>
+        </w:rPr>
+      </w:pPr>
+      <w:r>
+        <w:rPr>
+          <w:rFonts w:cstheme="minorHAnsi"/>
+        </w:rPr>
+        <w:lastRenderedPageBreak/>
+        <w:t>The granular jamming prosthetic hand will mimic the hand movements that are required to grab an object or twist, for example, a door knob. To do that, the hand will need small motors to generate force, an encoder with sensors to tell when to grab or let go of an object</w:t>
+      </w:r>
+      <w:r>
+        <w:rPr>
+          <w:rFonts w:cstheme="minorHAnsi"/>
+        </w:rPr>
+        <w:t>,</w:t>
+      </w:r>
+      <w:r>
+        <w:rPr>
+          <w:rFonts w:cstheme="minorHAnsi"/>
+        </w:rPr>
+        <w:t xml:space="preserve"> and the granular jamming system to insure the firmness of </w:t>
+      </w:r>
+      <w:r>
+        <w:rPr>
+          <w:rFonts w:cstheme="minorHAnsi"/>
+          <w:highlight w:val="yellow"/>
+        </w:rPr>
+        <w:t>the</w:t>
       </w:r>
       <w:r>
         <w:rPr>
@@ -5642,29 +7280,7 @@
         <w:rPr>
           <w:rFonts w:cstheme="minorHAnsi"/>
         </w:rPr>
-        <w:t>Hand motions.</w:t>
-      </w:r>
-    </w:p>
-    <w:p>
-      <w:pPr>
-        <w:jc w:val="center"/>
-        <w:rPr>
-          <w:rFonts w:cstheme="minorHAnsi"/>
-          <w:b/>
-        </w:rPr>
-      </w:pPr>
-    </w:p>
-    <w:p>
-      <w:pPr>
-        <w:rPr>
-          <w:rFonts w:cstheme="minorHAnsi"/>
-        </w:rPr>
-      </w:pPr>
-      <w:r>
-        <w:rPr>
-          <w:rFonts w:cstheme="minorHAnsi"/>
-        </w:rPr>
-        <w:t xml:space="preserve">The granular jamming prosthetic hand will mimic the hand movements that are required to grab an object or twist, for example, a door knob. To do that, the hand will need small motors to generate force, an encoder with sensors to tell when to grab or let go of an object and the granular jamming system to insure the firmness of grabbing motion. </w:t>
+        <w:t xml:space="preserve">grabbing motion. </w:t>
       </w:r>
     </w:p>
     <w:p>
@@ -5688,11 +7304,11 @@
           <w:color w:val="0000FF"/>
         </w:rPr>
         <w:drawing>
-          <wp:inline distT="0" distB="0" distL="0" distR="0" wp14:anchorId="2DFFEED5" wp14:editId="4E7A3260">
+          <wp:inline distT="0" distB="0" distL="0" distR="0">
             <wp:extent cx="2362200" cy="2323977"/>
             <wp:effectExtent l="0" t="0" r="0" b="635"/>
             <wp:docPr id="16" name="Picture 16" descr="http://www.assh.org/Public/HandConditions/PublishingImages/Movement2.jpg">
-              <a:hlinkClick xmlns:a="http://schemas.openxmlformats.org/drawingml/2006/main" r:id="rId36"/>
+              <a:hlinkClick xmlns:a="http://schemas.openxmlformats.org/drawingml/2006/main" r:id="rId35"/>
             </wp:docPr>
             <wp:cNvGraphicFramePr>
               <a:graphicFrameLocks xmlns:a="http://schemas.openxmlformats.org/drawingml/2006/main" noChangeAspect="1"/>
@@ -5702,17 +7318,17 @@
                 <pic:pic xmlns:pic="http://schemas.openxmlformats.org/drawingml/2006/picture">
                   <pic:nvPicPr>
                     <pic:cNvPr id="0" name="Picture 2" descr="http://www.assh.org/Public/HandConditions/PublishingImages/Movement2.jpg">
-                      <a:hlinkClick r:id="rId36"/>
+                      <a:hlinkClick r:id="rId35"/>
                     </pic:cNvPr>
                     <pic:cNvPicPr>
                       <a:picLocks noChangeAspect="1" noChangeArrowheads="1"/>
                     </pic:cNvPicPr>
                   </pic:nvPicPr>
                   <pic:blipFill>
-                    <a:blip r:embed="rId37">
+                    <a:blip r:embed="rId36" cstate="print">
                       <a:extLst>
                         <a:ext uri="{28A0092B-C50C-407E-A947-70E740481C1C}">
-                          <a14:useLocalDpi xmlns:a14="http://schemas.microsoft.com/office/drawing/2010/main" val="0"/>
+                          <a14:useLocalDpi xmlns:a14="http://schemas.microsoft.com/office/drawing/2010/main" xmlns:wps="http://schemas.microsoft.com/office/word/2010/wordprocessingShape" xmlns:wpi="http://schemas.microsoft.com/office/word/2010/wordprocessingInk" xmlns:wpg="http://schemas.microsoft.com/office/word/2010/wordprocessingGroup" xmlns:w14="http://schemas.microsoft.com/office/word/2010/wordml" xmlns:w="http://schemas.openxmlformats.org/wordprocessingml/2006/main" xmlns:w10="urn:schemas-microsoft-com:office:word" xmlns:wp14="http://schemas.microsoft.com/office/word/2010/wordprocessingDrawing" xmlns:v="urn:schemas-microsoft-com:vml" xmlns:o="urn:schemas-microsoft-com:office:office" xmlns:mc="http://schemas.openxmlformats.org/markup-compatibility/2006" xmlns:wpc="http://schemas.microsoft.com/office/word/2010/wordprocessingCanvas" xmlns="" val="0"/>
                         </a:ext>
                       </a:extLst>
                     </a:blip>
@@ -5762,20 +7378,13 @@
           <w:rFonts w:cstheme="minorHAnsi"/>
           <w:b/>
         </w:rPr>
-        <w:t>2</w:t>
+        <w:t>22</w:t>
       </w:r>
       <w:r>
         <w:rPr>
           <w:rFonts w:cstheme="minorHAnsi"/>
           <w:b/>
         </w:rPr>
-        <w:t>2</w:t>
-      </w:r>
-      <w:r>
-        <w:rPr>
-          <w:rFonts w:cstheme="minorHAnsi"/>
-          <w:b/>
-        </w:rPr>
         <w:t>:</w:t>
       </w:r>
       <w:r>
@@ -5788,7 +7397,345 @@
         <w:rPr>
           <w:rFonts w:cstheme="minorHAnsi"/>
         </w:rPr>
-        <w:t>Additional hand motions</w:t>
+        <w:t>Additional hand motions.</w:t>
+      </w:r>
+    </w:p>
+    <w:p>
+      <w:pPr>
+        <w:jc w:val="center"/>
+        <w:rPr>
+          <w:rFonts w:cstheme="minorHAnsi"/>
+        </w:rPr>
+      </w:pPr>
+    </w:p>
+    <w:p>
+      <w:pPr>
+        <w:ind w:firstLine="720"/>
+        <w:rPr>
+          <w:rFonts w:cstheme="minorHAnsi"/>
+        </w:rPr>
+      </w:pPr>
+      <w:r>
+        <w:rPr>
+          <w:rFonts w:cstheme="minorHAnsi"/>
+        </w:rPr>
+        <w:t xml:space="preserve">The number of motors required </w:t>
+      </w:r>
+      <w:proofErr w:type="gramStart"/>
+      <w:r>
+        <w:rPr>
+          <w:rFonts w:cstheme="minorHAnsi"/>
+          <w:highlight w:val="yellow"/>
+        </w:rPr>
+        <w:t>to</w:t>
+      </w:r>
+      <w:r>
+        <w:rPr>
+          <w:rFonts w:cstheme="minorHAnsi"/>
+        </w:rPr>
+        <w:t xml:space="preserve"> </w:t>
+      </w:r>
+      <w:r>
+        <w:rPr>
+          <w:rFonts w:cstheme="minorHAnsi"/>
+        </w:rPr>
+        <w:t>generat</w:t>
+      </w:r>
+      <w:r>
+        <w:rPr>
+          <w:rFonts w:cstheme="minorHAnsi"/>
+          <w:highlight w:val="yellow"/>
+        </w:rPr>
+        <w:t>e</w:t>
+      </w:r>
+      <w:proofErr w:type="gramEnd"/>
+      <w:r>
+        <w:rPr>
+          <w:rFonts w:cstheme="minorHAnsi"/>
+        </w:rPr>
+        <w:t xml:space="preserve"> extension/flexion, </w:t>
+      </w:r>
+      <w:proofErr w:type="spellStart"/>
+      <w:r>
+        <w:rPr>
+          <w:rFonts w:cstheme="minorHAnsi"/>
+        </w:rPr>
+        <w:t>palmar</w:t>
+      </w:r>
+      <w:proofErr w:type="spellEnd"/>
+      <w:r>
+        <w:rPr>
+          <w:rFonts w:cstheme="minorHAnsi"/>
+        </w:rPr>
+        <w:t xml:space="preserve"> abduction and twist is to be determined. </w:t>
+      </w:r>
+      <w:r>
+        <w:rPr>
+          <w:rFonts w:cstheme="minorHAnsi"/>
+          <w:highlight w:val="green"/>
+        </w:rPr>
+        <w:t>The prosthetic hand needs at least six motors to control five fingers. For instance, one motor is needed for every finger and one for solely for twisting motion and another motor for vacuuming granular jamming system. Thus, the prosthetic hand will require at least five motors.</w:t>
+      </w:r>
+      <w:r>
+        <w:rPr>
+          <w:rFonts w:cstheme="minorHAnsi"/>
+        </w:rPr>
+        <w:t xml:space="preserve"> </w:t>
+      </w:r>
+      <w:r>
+        <w:rPr>
+          <w:rFonts w:cstheme="minorHAnsi"/>
+          <w:highlight w:val="yellow"/>
+        </w:rPr>
+        <w:t>Someone needs to do math better….</w:t>
+      </w:r>
+    </w:p>
+    <w:p>
+      <w:pPr>
+        <w:ind w:firstLine="720"/>
+        <w:rPr>
+          <w:rFonts w:cstheme="minorHAnsi"/>
+        </w:rPr>
+      </w:pPr>
+      <w:r>
+        <w:rPr>
+          <w:rFonts w:cstheme="minorHAnsi"/>
+        </w:rPr>
+        <w:t>The 3D printable prosthetic hand will not be able to lift</w:t>
+      </w:r>
+      <w:r>
+        <w:rPr>
+          <w:rFonts w:cstheme="minorHAnsi"/>
+        </w:rPr>
+        <w:t xml:space="preserve"> </w:t>
+      </w:r>
+      <w:r>
+        <w:rPr>
+          <w:rFonts w:cstheme="minorHAnsi"/>
+          <w:highlight w:val="yellow"/>
+        </w:rPr>
+        <w:t>very</w:t>
+      </w:r>
+      <w:r>
+        <w:rPr>
+          <w:rFonts w:cstheme="minorHAnsi"/>
+        </w:rPr>
+        <w:t xml:space="preserve"> heavy things, but it will be have high functionality. Opening various kinds of door knobs, grabbing an object and controlling the finger tips will be the functions of the prosthetic hand. Since the hand is going to be constructed with 3D printable plastics, </w:t>
+      </w:r>
+      <w:r>
+        <w:rPr>
+          <w:rFonts w:cstheme="minorHAnsi"/>
+          <w:strike/>
+        </w:rPr>
+        <w:t>it</w:t>
+      </w:r>
+      <w:r>
+        <w:rPr>
+          <w:rFonts w:cstheme="minorHAnsi"/>
+        </w:rPr>
+        <w:t xml:space="preserve"> </w:t>
+      </w:r>
+      <w:r>
+        <w:rPr>
+          <w:rFonts w:cstheme="minorHAnsi"/>
+          <w:highlight w:val="yellow"/>
+        </w:rPr>
+        <w:t>we</w:t>
+      </w:r>
+      <w:r>
+        <w:rPr>
+          <w:rFonts w:cstheme="minorHAnsi"/>
+        </w:rPr>
+        <w:t xml:space="preserve"> will need </w:t>
+      </w:r>
+      <w:r>
+        <w:rPr>
+          <w:rFonts w:cstheme="minorHAnsi"/>
+          <w:highlight w:val="yellow"/>
+        </w:rPr>
+        <w:t>to know</w:t>
+      </w:r>
+      <w:r>
+        <w:rPr>
+          <w:rFonts w:cstheme="minorHAnsi"/>
+        </w:rPr>
+        <w:t xml:space="preserve"> </w:t>
+      </w:r>
+      <w:r>
+        <w:rPr>
+          <w:rFonts w:cstheme="minorHAnsi"/>
+        </w:rPr>
+        <w:t xml:space="preserve">how much heat and how much pressure it can withstand. The analysis will be done in </w:t>
+      </w:r>
+      <w:proofErr w:type="spellStart"/>
+      <w:r>
+        <w:rPr>
+          <w:rFonts w:cstheme="minorHAnsi"/>
+          <w:i/>
+        </w:rPr>
+        <w:t>Solidworks</w:t>
+      </w:r>
+      <w:proofErr w:type="spellEnd"/>
+      <w:r>
+        <w:rPr>
+          <w:rFonts w:cstheme="minorHAnsi"/>
+        </w:rPr>
+        <w:t xml:space="preserve">. </w:t>
+      </w:r>
+    </w:p>
+    <w:p>
+      <w:pPr>
+        <w:ind w:firstLine="720"/>
+        <w:rPr>
+          <w:rFonts w:cstheme="minorHAnsi"/>
+        </w:rPr>
+      </w:pPr>
+      <w:r>
+        <w:rPr>
+          <w:rFonts w:cstheme="minorHAnsi"/>
+          <w:highlight w:val="yellow"/>
+        </w:rPr>
+        <w:t>The</w:t>
+      </w:r>
+      <w:r>
+        <w:rPr>
+          <w:rFonts w:cstheme="minorHAnsi"/>
+        </w:rPr>
+        <w:t xml:space="preserve"> g</w:t>
+      </w:r>
+      <w:r>
+        <w:rPr>
+          <w:rFonts w:cstheme="minorHAnsi"/>
+        </w:rPr>
+        <w:t xml:space="preserve">ranular jamming system in the prosthetic hand needs better fabrication for </w:t>
+      </w:r>
+      <w:r>
+        <w:rPr>
+          <w:rFonts w:cstheme="minorHAnsi"/>
+          <w:highlight w:val="yellow"/>
+        </w:rPr>
+        <w:t>the</w:t>
+      </w:r>
+      <w:r>
+        <w:rPr>
+          <w:rFonts w:cstheme="minorHAnsi"/>
+        </w:rPr>
+        <w:t xml:space="preserve"> </w:t>
+      </w:r>
+      <w:r>
+        <w:rPr>
+          <w:rFonts w:cstheme="minorHAnsi"/>
+        </w:rPr>
+        <w:t>outer layer that holds the tiny particles together. The prosthetic hand will need to be used on</w:t>
+      </w:r>
+      <w:r>
+        <w:rPr>
+          <w:rFonts w:cstheme="minorHAnsi"/>
+        </w:rPr>
+        <w:t xml:space="preserve"> </w:t>
+      </w:r>
+      <w:r>
+        <w:rPr>
+          <w:rFonts w:cstheme="minorHAnsi"/>
+          <w:highlight w:val="yellow"/>
+        </w:rPr>
+        <w:t>an</w:t>
+      </w:r>
+      <w:r>
+        <w:rPr>
+          <w:rFonts w:cstheme="minorHAnsi"/>
+        </w:rPr>
+        <w:t xml:space="preserve"> everyday basis. Fabrication and reliability are very important. It must be water </w:t>
+      </w:r>
+      <w:r>
+        <w:rPr>
+          <w:rFonts w:cstheme="minorHAnsi"/>
+          <w:strike/>
+        </w:rPr>
+        <w:t>resistance</w:t>
+      </w:r>
+      <w:r>
+        <w:rPr>
+          <w:rFonts w:cstheme="minorHAnsi"/>
+        </w:rPr>
+        <w:t xml:space="preserve"> </w:t>
+      </w:r>
+      <w:r>
+        <w:rPr>
+          <w:rFonts w:cstheme="minorHAnsi"/>
+          <w:highlight w:val="yellow"/>
+        </w:rPr>
+        <w:t>resistant</w:t>
+      </w:r>
+      <w:r>
+        <w:rPr>
+          <w:rFonts w:cstheme="minorHAnsi"/>
+        </w:rPr>
+        <w:t xml:space="preserve"> </w:t>
+      </w:r>
+      <w:r>
+        <w:rPr>
+          <w:rFonts w:cstheme="minorHAnsi"/>
+        </w:rPr>
+        <w:t xml:space="preserve">as well as wear </w:t>
+      </w:r>
+      <w:r>
+        <w:rPr>
+          <w:rFonts w:cstheme="minorHAnsi"/>
+          <w:strike/>
+        </w:rPr>
+        <w:t>resistance</w:t>
+      </w:r>
+      <w:r>
+        <w:rPr>
+          <w:rFonts w:cstheme="minorHAnsi"/>
+        </w:rPr>
+        <w:t xml:space="preserve"> </w:t>
+      </w:r>
+      <w:r>
+        <w:rPr>
+          <w:rFonts w:cstheme="minorHAnsi"/>
+          <w:highlight w:val="yellow"/>
+        </w:rPr>
+        <w:t>resistant</w:t>
+      </w:r>
+      <w:r>
+        <w:rPr>
+          <w:rFonts w:cstheme="minorHAnsi"/>
+        </w:rPr>
+        <w:t xml:space="preserve">. Thus, we will test with silicone and see how </w:t>
+      </w:r>
+      <w:r>
+        <w:rPr>
+          <w:rFonts w:cstheme="minorHAnsi"/>
+          <w:strike/>
+        </w:rPr>
+        <w:t>it is</w:t>
+      </w:r>
+      <w:r>
+        <w:rPr>
+          <w:rFonts w:cstheme="minorHAnsi"/>
+        </w:rPr>
+        <w:t xml:space="preserve"> </w:t>
+      </w:r>
+      <w:r>
+        <w:rPr>
+          <w:rFonts w:cstheme="minorHAnsi"/>
+        </w:rPr>
+        <w:t>reliable</w:t>
+      </w:r>
+      <w:r>
+        <w:rPr>
+          <w:rFonts w:cstheme="minorHAnsi"/>
+        </w:rPr>
+        <w:t xml:space="preserve"> </w:t>
+      </w:r>
+      <w:r>
+        <w:rPr>
+          <w:rFonts w:cstheme="minorHAnsi"/>
+          <w:highlight w:val="yellow"/>
+        </w:rPr>
+        <w:t>it is</w:t>
       </w:r>
       <w:r>
         <w:rPr>
@@ -5799,81 +7746,161 @@
     </w:p>
     <w:p>
       <w:pPr>
-        <w:jc w:val="center"/>
-        <w:rPr>
-          <w:rFonts w:cstheme="minorHAnsi"/>
-        </w:rPr>
-      </w:pPr>
-    </w:p>
-    <w:p>
-      <w:pPr>
-        <w:rPr>
-          <w:rFonts w:cstheme="minorHAnsi"/>
-        </w:rPr>
-      </w:pPr>
-      <w:r>
-        <w:rPr>
-          <w:rFonts w:cstheme="minorHAnsi"/>
-        </w:rPr>
-        <w:t xml:space="preserve">The number of motors required generating extension/flexion, palmar abduction and twist is to be determined. The prosthetic hand needs at least six motors to control five fingers. For instance, one motor is needed for every finger and one for solely for twisting motion and another motor for vacuuming granular jamming system. Thus, the prosthetic hand will require at least five motors. </w:t>
-      </w:r>
-    </w:p>
-    <w:p>
-      <w:pPr>
-        <w:rPr>
-          <w:rFonts w:cstheme="minorHAnsi"/>
-        </w:rPr>
-      </w:pPr>
-      <w:r>
-        <w:rPr>
-          <w:rFonts w:cstheme="minorHAnsi"/>
-        </w:rPr>
-        <w:t xml:space="preserve">The 3D printable prosthetic hand will not be able to lift heavy things, but it will be have high functionality. Opening various kinds of door knobs, grabbing an object and controlling the finger tips will be the functions of the prosthetic hand. Since the hand is going to be constructed with 3D printable plastics, it will need how much heat and how much pressure it can withstand. The analysis will be done in </w:t>
-      </w:r>
-      <w:proofErr w:type="spellStart"/>
-      <w:r>
-        <w:rPr>
-          <w:rFonts w:cstheme="minorHAnsi"/>
-          <w:i/>
-        </w:rPr>
-        <w:t>Solidworks</w:t>
-      </w:r>
-      <w:proofErr w:type="spellEnd"/>
-      <w:r>
-        <w:rPr>
-          <w:rFonts w:cstheme="minorHAnsi"/>
-        </w:rPr>
-        <w:t xml:space="preserve">. </w:t>
-      </w:r>
-    </w:p>
-    <w:p>
-      <w:pPr>
-        <w:rPr>
-          <w:rFonts w:cstheme="minorHAnsi"/>
-        </w:rPr>
-      </w:pPr>
-      <w:r>
-        <w:rPr>
-          <w:rFonts w:cstheme="minorHAnsi"/>
-        </w:rPr>
-        <w:t>Granular jamming system in the prosthetic hand needs better fabrication for outer layer that holds the tiny particles together. The prosthetic hand will need to be used on everyday basis. Fabrication and reliability are very important. It must be water resistance as well as wear resistance. Thus, we will test with silicone and see how it is reliable.</w:t>
-      </w:r>
-    </w:p>
-    <w:p>
-      <w:pPr>
-        <w:rPr>
-          <w:rFonts w:cstheme="minorHAnsi"/>
-        </w:rPr>
-      </w:pPr>
-      <w:r>
-        <w:rPr>
-          <w:rFonts w:cstheme="minorHAnsi"/>
-        </w:rPr>
-        <w:t>The hand will have one degree of freedom since we are taking grip motion into consideration. Each string will control each finger that will have curling motion. The primary objective is to have curling motion. If curling motion is complete, then twisting motion will be added if time is allowed. In that case, the hand will have two degrees of freedom.</w:t>
-      </w:r>
-    </w:p>
-    <w:p>
-      <w:pPr>
+        <w:ind w:firstLine="720"/>
+        <w:rPr>
+          <w:rFonts w:cstheme="minorHAnsi"/>
+        </w:rPr>
+      </w:pPr>
+      <w:r>
+        <w:rPr>
+          <w:rFonts w:cstheme="minorHAnsi"/>
+        </w:rPr>
+        <w:t xml:space="preserve">The hand will have one degree of freedom since we are taking grip motion into consideration. Each </w:t>
+      </w:r>
+      <w:r>
+        <w:rPr>
+          <w:rFonts w:cstheme="minorHAnsi"/>
+          <w:strike/>
+        </w:rPr>
+        <w:t>string</w:t>
+      </w:r>
+      <w:r>
+        <w:rPr>
+          <w:rFonts w:cstheme="minorHAnsi"/>
+        </w:rPr>
+        <w:t xml:space="preserve"> </w:t>
+      </w:r>
+      <w:r>
+        <w:rPr>
+          <w:rFonts w:cstheme="minorHAnsi"/>
+          <w:highlight w:val="yellow"/>
+        </w:rPr>
+        <w:t>cable</w:t>
+      </w:r>
+      <w:r>
+        <w:rPr>
+          <w:rFonts w:cstheme="minorHAnsi"/>
+        </w:rPr>
+        <w:t xml:space="preserve"> </w:t>
+      </w:r>
+      <w:r>
+        <w:rPr>
+          <w:rFonts w:cstheme="minorHAnsi"/>
+        </w:rPr>
+        <w:t xml:space="preserve">will control </w:t>
+      </w:r>
+      <w:r>
+        <w:rPr>
+          <w:rFonts w:cstheme="minorHAnsi"/>
+          <w:strike/>
+        </w:rPr>
+        <w:t>each</w:t>
+      </w:r>
+      <w:r>
+        <w:rPr>
+          <w:rFonts w:cstheme="minorHAnsi"/>
+        </w:rPr>
+        <w:t xml:space="preserve"> </w:t>
+      </w:r>
+      <w:r>
+        <w:rPr>
+          <w:rFonts w:cstheme="minorHAnsi"/>
+          <w:highlight w:val="yellow"/>
+        </w:rPr>
+        <w:t>one</w:t>
+      </w:r>
+      <w:r>
+        <w:rPr>
+          <w:rFonts w:cstheme="minorHAnsi"/>
+        </w:rPr>
+        <w:t xml:space="preserve"> finger that will have curling motion. The primary objective is to have </w:t>
+      </w:r>
+      <w:r>
+        <w:rPr>
+          <w:rFonts w:cstheme="minorHAnsi"/>
+          <w:highlight w:val="yellow"/>
+        </w:rPr>
+        <w:t>a</w:t>
+      </w:r>
+      <w:r>
+        <w:rPr>
+          <w:rFonts w:cstheme="minorHAnsi"/>
+        </w:rPr>
+        <w:t xml:space="preserve"> </w:t>
+      </w:r>
+      <w:r>
+        <w:rPr>
+          <w:rFonts w:cstheme="minorHAnsi"/>
+        </w:rPr>
+        <w:t xml:space="preserve">curling motion. If </w:t>
+      </w:r>
+      <w:r>
+        <w:rPr>
+          <w:rFonts w:cstheme="minorHAnsi"/>
+          <w:highlight w:val="yellow"/>
+        </w:rPr>
+        <w:t>the</w:t>
+      </w:r>
+      <w:r>
+        <w:rPr>
+          <w:rFonts w:cstheme="minorHAnsi"/>
+        </w:rPr>
+        <w:t xml:space="preserve"> </w:t>
+      </w:r>
+      <w:r>
+        <w:rPr>
+          <w:rFonts w:cstheme="minorHAnsi"/>
+        </w:rPr>
+        <w:t xml:space="preserve">curling motion is complete, then </w:t>
+      </w:r>
+      <w:r>
+        <w:rPr>
+          <w:rFonts w:cstheme="minorHAnsi"/>
+          <w:highlight w:val="yellow"/>
+        </w:rPr>
+        <w:t>a</w:t>
+      </w:r>
+      <w:r>
+        <w:rPr>
+          <w:rFonts w:cstheme="minorHAnsi"/>
+        </w:rPr>
+        <w:t xml:space="preserve"> </w:t>
+      </w:r>
+      <w:r>
+        <w:rPr>
+          <w:rFonts w:cstheme="minorHAnsi"/>
+        </w:rPr>
+        <w:t xml:space="preserve">twisting motion will be added if time </w:t>
+      </w:r>
+      <w:r>
+        <w:rPr>
+          <w:rFonts w:cstheme="minorHAnsi"/>
+          <w:strike/>
+        </w:rPr>
+        <w:t>is</w:t>
+      </w:r>
+      <w:r>
+        <w:rPr>
+          <w:rFonts w:cstheme="minorHAnsi"/>
+        </w:rPr>
+        <w:t xml:space="preserve"> allow</w:t>
+      </w:r>
+      <w:r>
+        <w:rPr>
+          <w:rFonts w:cstheme="minorHAnsi"/>
+        </w:rPr>
+        <w:t>s</w:t>
+      </w:r>
+      <w:r>
+        <w:rPr>
+          <w:rFonts w:cstheme="minorHAnsi"/>
+        </w:rPr>
+        <w:t>. In that case, the hand will have two degrees of freedom.</w:t>
+      </w:r>
+    </w:p>
+    <w:p>
+      <w:pPr>
+        <w:ind w:firstLine="720"/>
         <w:rPr>
           <w:rFonts w:cstheme="minorHAnsi"/>
         </w:rPr>
@@ -5911,7 +7938,7 @@
           <w:noProof/>
         </w:rPr>
         <w:drawing>
-          <wp:inline distT="0" distB="0" distL="0" distR="0" wp14:anchorId="40EB7447" wp14:editId="23D894BF">
+          <wp:inline distT="0" distB="0" distL="0" distR="0">
             <wp:extent cx="733425" cy="314325"/>
             <wp:effectExtent l="0" t="0" r="9525" b="9525"/>
             <wp:docPr id="15" name="Picture 15"/>
@@ -5928,10 +7955,10 @@
                     </pic:cNvPicPr>
                   </pic:nvPicPr>
                   <pic:blipFill>
-                    <a:blip r:embed="rId38">
+                    <a:blip r:embed="rId37" cstate="print">
                       <a:extLst>
                         <a:ext uri="{28A0092B-C50C-407E-A947-70E740481C1C}">
-                          <a14:useLocalDpi xmlns:a14="http://schemas.microsoft.com/office/drawing/2010/main" val="0"/>
+                          <a14:useLocalDpi xmlns:a14="http://schemas.microsoft.com/office/drawing/2010/main" xmlns:wps="http://schemas.microsoft.com/office/word/2010/wordprocessingShape" xmlns:wpi="http://schemas.microsoft.com/office/word/2010/wordprocessingInk" xmlns:wpg="http://schemas.microsoft.com/office/word/2010/wordprocessingGroup" xmlns:w14="http://schemas.microsoft.com/office/word/2010/wordml" xmlns:w="http://schemas.openxmlformats.org/wordprocessingml/2006/main" xmlns:w10="urn:schemas-microsoft-com:office:word" xmlns:wp14="http://schemas.microsoft.com/office/word/2010/wordprocessingDrawing" xmlns:v="urn:schemas-microsoft-com:vml" xmlns:o="urn:schemas-microsoft-com:office:office" xmlns:mc="http://schemas.openxmlformats.org/markup-compatibility/2006" xmlns:wpc="http://schemas.microsoft.com/office/word/2010/wordprocessingCanvas" xmlns="" val="0"/>
                         </a:ext>
                       </a:extLst>
                     </a:blip>
@@ -5968,6 +7995,7 @@
     </w:p>
     <w:p>
       <w:pPr>
+        <w:spacing w:line="240" w:lineRule="auto"/>
         <w:rPr>
           <w:rFonts w:cstheme="minorHAnsi"/>
         </w:rPr>
@@ -5978,7 +8006,7 @@
           <w:noProof/>
         </w:rPr>
         <w:drawing>
-          <wp:inline distT="0" distB="0" distL="0" distR="0" wp14:anchorId="46CF2BC4" wp14:editId="14CEE9E1">
+          <wp:inline distT="0" distB="0" distL="0" distR="0">
             <wp:extent cx="1143000" cy="285750"/>
             <wp:effectExtent l="0" t="0" r="0" b="0"/>
             <wp:docPr id="7" name="Picture 7"/>
@@ -5995,10 +8023,10 @@
                     </pic:cNvPicPr>
                   </pic:nvPicPr>
                   <pic:blipFill>
-                    <a:blip r:embed="rId39">
+                    <a:blip r:embed="rId38" cstate="print">
                       <a:extLst>
                         <a:ext uri="{28A0092B-C50C-407E-A947-70E740481C1C}">
-                          <a14:useLocalDpi xmlns:a14="http://schemas.microsoft.com/office/drawing/2010/main" val="0"/>
+                          <a14:useLocalDpi xmlns:a14="http://schemas.microsoft.com/office/drawing/2010/main" xmlns:wps="http://schemas.microsoft.com/office/word/2010/wordprocessingShape" xmlns:wpi="http://schemas.microsoft.com/office/word/2010/wordprocessingInk" xmlns:wpg="http://schemas.microsoft.com/office/word/2010/wordprocessingGroup" xmlns:w14="http://schemas.microsoft.com/office/word/2010/wordml" xmlns:w="http://schemas.openxmlformats.org/wordprocessingml/2006/main" xmlns:w10="urn:schemas-microsoft-com:office:word" xmlns:wp14="http://schemas.microsoft.com/office/word/2010/wordprocessingDrawing" xmlns:v="urn:schemas-microsoft-com:vml" xmlns:o="urn:schemas-microsoft-com:office:office" xmlns:mc="http://schemas.openxmlformats.org/markup-compatibility/2006" xmlns:wpc="http://schemas.microsoft.com/office/word/2010/wordprocessingCanvas" xmlns="" val="0"/>
                         </a:ext>
                       </a:extLst>
                     </a:blip>
@@ -6035,19 +8063,81 @@
     </w:p>
     <w:p>
       <w:pPr>
-        <w:rPr>
-          <w:rFonts w:cstheme="minorHAnsi"/>
-        </w:rPr>
-      </w:pPr>
-      <w:r>
-        <w:rPr>
-          <w:rFonts w:cstheme="minorHAnsi"/>
-        </w:rPr>
-        <w:t xml:space="preserve">The exact pressure needed to get all the air out is not determined, but the study shows that about 85kPa is appropriate.                                                         </w:t>
-      </w:r>
-    </w:p>
-    <w:p>
-      <w:pPr>
+        <w:spacing w:line="240" w:lineRule="auto"/>
+        <w:ind w:firstLine="720"/>
+        <w:rPr>
+          <w:rFonts w:cstheme="minorHAnsi"/>
+        </w:rPr>
+      </w:pPr>
+      <w:r>
+        <w:rPr>
+          <w:rFonts w:cstheme="minorHAnsi"/>
+        </w:rPr>
+        <w:t xml:space="preserve">The exact pressure needed to get all the air out is not determined, but </w:t>
+      </w:r>
+      <w:r>
+        <w:rPr>
+          <w:rFonts w:cstheme="minorHAnsi"/>
+          <w:highlight w:val="green"/>
+        </w:rPr>
+        <w:t>the study</w:t>
+      </w:r>
+      <w:r>
+        <w:rPr>
+          <w:rFonts w:cstheme="minorHAnsi"/>
+        </w:rPr>
+        <w:t xml:space="preserve"> </w:t>
+      </w:r>
+      <w:r>
+        <w:rPr>
+          <w:rFonts w:cstheme="minorHAnsi"/>
+        </w:rPr>
+        <w:t>(</w:t>
+      </w:r>
+      <w:r>
+        <w:rPr>
+          <w:rFonts w:cstheme="minorHAnsi"/>
+          <w:highlight w:val="yellow"/>
+        </w:rPr>
+        <w:t>what study??)</w:t>
+      </w:r>
+      <w:r>
+        <w:rPr>
+          <w:rFonts w:cstheme="minorHAnsi"/>
+        </w:rPr>
+        <w:t xml:space="preserve"> </w:t>
+      </w:r>
+      <w:r>
+        <w:rPr>
+          <w:rFonts w:cstheme="minorHAnsi"/>
+        </w:rPr>
+        <w:t>shows that about 85</w:t>
+      </w:r>
+      <w:r>
+        <w:rPr>
+          <w:rFonts w:cstheme="minorHAnsi"/>
+        </w:rPr>
+        <w:t xml:space="preserve"> </w:t>
+      </w:r>
+      <w:proofErr w:type="spellStart"/>
+      <w:r>
+        <w:rPr>
+          <w:rFonts w:cstheme="minorHAnsi"/>
+        </w:rPr>
+        <w:t>kPa</w:t>
+      </w:r>
+      <w:proofErr w:type="spellEnd"/>
+      <w:r>
+        <w:rPr>
+          <w:rFonts w:cstheme="minorHAnsi"/>
+        </w:rPr>
+        <w:t xml:space="preserve"> is appropriate.                                                         </w:t>
+      </w:r>
+    </w:p>
+    <w:p>
+      <w:pPr>
+        <w:spacing w:line="240" w:lineRule="auto"/>
+        <w:ind w:firstLine="720"/>
         <w:rPr>
           <w:rFonts w:cstheme="minorHAnsi"/>
         </w:rPr>
@@ -6078,7 +8168,102 @@
         <w:rPr>
           <w:rFonts w:cstheme="minorHAnsi"/>
         </w:rPr>
-        <w:t xml:space="preserve">to study the movements of prosthetic hand as well as material analysis. Also, the input codes for the encoder will populate. The goal is to test and optimize duration of activating motors as well as vacuum. That way, motion controlling motors, granular jamming systems and sensors will be integrated as we expect. </w:t>
+        <w:t xml:space="preserve">to study the movements of </w:t>
+      </w:r>
+      <w:r>
+        <w:rPr>
+          <w:rFonts w:cstheme="minorHAnsi"/>
+          <w:highlight w:val="yellow"/>
+        </w:rPr>
+        <w:t>the</w:t>
+      </w:r>
+      <w:r>
+        <w:rPr>
+          <w:rFonts w:cstheme="minorHAnsi"/>
+        </w:rPr>
+        <w:t xml:space="preserve"> </w:t>
+      </w:r>
+      <w:r>
+        <w:rPr>
+          <w:rFonts w:cstheme="minorHAnsi"/>
+        </w:rPr>
+        <w:t xml:space="preserve">prosthetic hand as well as material analysis. Also, the input codes for the encoder will </w:t>
+      </w:r>
+      <w:r>
+        <w:rPr>
+          <w:rFonts w:cstheme="minorHAnsi"/>
+          <w:highlight w:val="green"/>
+        </w:rPr>
+        <w:t>populate</w:t>
+      </w:r>
+      <w:r>
+        <w:rPr>
+          <w:rFonts w:cstheme="minorHAnsi"/>
+        </w:rPr>
+        <w:t xml:space="preserve"> (what?).</w:t>
+      </w:r>
+      <w:r>
+        <w:rPr>
+          <w:rFonts w:cstheme="minorHAnsi"/>
+        </w:rPr>
+        <w:t xml:space="preserve"> The goal is to test and optimize</w:t>
+      </w:r>
+      <w:r>
+        <w:rPr>
+          <w:rFonts w:cstheme="minorHAnsi"/>
+        </w:rPr>
+        <w:t xml:space="preserve"> </w:t>
+      </w:r>
+      <w:r>
+        <w:rPr>
+          <w:rFonts w:cstheme="minorHAnsi"/>
+          <w:highlight w:val="yellow"/>
+        </w:rPr>
+        <w:t>the</w:t>
+      </w:r>
+      <w:r>
+        <w:rPr>
+          <w:rFonts w:cstheme="minorHAnsi"/>
+        </w:rPr>
+        <w:t xml:space="preserve"> duration of activating </w:t>
+      </w:r>
+      <w:r>
+        <w:rPr>
+          <w:rFonts w:cstheme="minorHAnsi"/>
+          <w:highlight w:val="yellow"/>
+        </w:rPr>
+        <w:t>the</w:t>
+      </w:r>
+      <w:r>
+        <w:rPr>
+          <w:rFonts w:cstheme="minorHAnsi"/>
+        </w:rPr>
+        <w:t xml:space="preserve"> </w:t>
+      </w:r>
+      <w:r>
+        <w:rPr>
+          <w:rFonts w:cstheme="minorHAnsi"/>
+        </w:rPr>
+        <w:t xml:space="preserve">motors as well as </w:t>
+      </w:r>
+      <w:r>
+        <w:rPr>
+          <w:rFonts w:cstheme="minorHAnsi"/>
+          <w:highlight w:val="yellow"/>
+        </w:rPr>
+        <w:t>the</w:t>
+      </w:r>
+      <w:r>
+        <w:rPr>
+          <w:rFonts w:cstheme="minorHAnsi"/>
+        </w:rPr>
+        <w:t xml:space="preserve"> </w:t>
+      </w:r>
+      <w:r>
+        <w:rPr>
+          <w:rFonts w:cstheme="minorHAnsi"/>
+        </w:rPr>
+        <w:t xml:space="preserve">vacuum. That way, motion controlling motors, granular jamming systems and sensors will be integrated as we expect. </w:t>
       </w:r>
     </w:p>
     <w:p>
@@ -6131,7 +8316,109 @@
         <w:rPr>
           <w:rFonts w:cstheme="minorHAnsi"/>
         </w:rPr>
-        <w:t xml:space="preserve">The group came together and set several lofty deliverables for the end of the semester. Though out the semester technical analysis will be done to keep the project moving forward. The Group will continue to do research to gain significant knowledge in the materials, robotics and biomechanical field. This knowledge will also help to both understand and address the impact of the design project in an ethical, environmental, and social context. With hand on experiments the project designs and interfaces will be tested. Members of the group will become fluent using </w:t>
+        <w:t xml:space="preserve">The group came together and set several lofty deliverables for the end of the semester. </w:t>
+      </w:r>
+      <w:r>
+        <w:rPr>
+          <w:rFonts w:cstheme="minorHAnsi"/>
+          <w:strike/>
+        </w:rPr>
+        <w:t>Though out</w:t>
+      </w:r>
+      <w:r>
+        <w:rPr>
+          <w:rFonts w:cstheme="minorHAnsi"/>
+        </w:rPr>
+        <w:t xml:space="preserve"> </w:t>
+      </w:r>
+      <w:proofErr w:type="gramStart"/>
+      <w:r>
+        <w:rPr>
+          <w:rFonts w:cstheme="minorHAnsi"/>
+          <w:highlight w:val="yellow"/>
+        </w:rPr>
+        <w:t>Throughout</w:t>
+      </w:r>
+      <w:proofErr w:type="gramEnd"/>
+      <w:r>
+        <w:rPr>
+          <w:rFonts w:cstheme="minorHAnsi"/>
+        </w:rPr>
+        <w:t xml:space="preserve"> </w:t>
+      </w:r>
+      <w:r>
+        <w:rPr>
+          <w:rFonts w:cstheme="minorHAnsi"/>
+        </w:rPr>
+        <w:t xml:space="preserve">the semester technical analysis will be done to keep the project moving forward. The </w:t>
+      </w:r>
+      <w:r>
+        <w:rPr>
+          <w:rFonts w:cstheme="minorHAnsi"/>
+        </w:rPr>
+        <w:t>g</w:t>
+      </w:r>
+      <w:r>
+        <w:rPr>
+          <w:rFonts w:cstheme="minorHAnsi"/>
+        </w:rPr>
+        <w:t xml:space="preserve">roup will continue to do research to gain significant knowledge in the materials, robotics and biomechanical field. This knowledge will </w:t>
+      </w:r>
+      <w:r>
+        <w:rPr>
+          <w:rFonts w:cstheme="minorHAnsi"/>
+          <w:strike/>
+        </w:rPr>
+        <w:t>also</w:t>
+      </w:r>
+      <w:r>
+        <w:rPr>
+          <w:rFonts w:cstheme="minorHAnsi"/>
+        </w:rPr>
+        <w:t xml:space="preserve"> help</w:t>
+      </w:r>
+      <w:r>
+        <w:rPr>
+          <w:rFonts w:cstheme="minorHAnsi"/>
+        </w:rPr>
+        <w:t xml:space="preserve"> </w:t>
+      </w:r>
+      <w:r>
+        <w:rPr>
+          <w:rFonts w:cstheme="minorHAnsi"/>
+          <w:highlight w:val="yellow"/>
+        </w:rPr>
+        <w:t>us</w:t>
+      </w:r>
+      <w:r>
+        <w:rPr>
+          <w:rFonts w:cstheme="minorHAnsi"/>
+        </w:rPr>
+        <w:t xml:space="preserve"> to both understand and address the impact of the design project in an ethical, environmental, and social context. With hand</w:t>
+      </w:r>
+      <w:r>
+        <w:rPr>
+          <w:rFonts w:cstheme="minorHAnsi"/>
+        </w:rPr>
+        <w:t>s</w:t>
+      </w:r>
+      <w:r>
+        <w:rPr>
+          <w:rFonts w:cstheme="minorHAnsi"/>
+        </w:rPr>
+        <w:t xml:space="preserve"> on experiments</w:t>
+      </w:r>
+      <w:r>
+        <w:rPr>
+          <w:rFonts w:cstheme="minorHAnsi"/>
+        </w:rPr>
+        <w:t>,</w:t>
+      </w:r>
+      <w:r>
+        <w:rPr>
+          <w:rFonts w:cstheme="minorHAnsi"/>
+        </w:rPr>
+        <w:t xml:space="preserve"> the project designs and interfaces will be tested. Members of the group will become fluent using </w:t>
       </w:r>
       <w:proofErr w:type="spellStart"/>
       <w:r>
@@ -6179,7 +8466,7 @@
           <w:left w:w="0" w:type="dxa"/>
           <w:right w:w="0" w:type="dxa"/>
         </w:tblCellMar>
-        <w:tblLook w:val="0600" w:firstRow="0" w:lastRow="0" w:firstColumn="0" w:lastColumn="0" w:noHBand="1" w:noVBand="1"/>
+        <w:tblLook w:val="0600"/>
       </w:tblPr>
       <w:tblGrid>
         <w:gridCol w:w="3608"/>
@@ -6852,7 +9139,6 @@
                 <w:color w:val="000000" w:themeColor="dark1"/>
                 <w:kern w:val="24"/>
               </w:rPr>
-              <w:lastRenderedPageBreak/>
               <w:t>10 piece rotary encoder set</w:t>
             </w:r>
           </w:p>
@@ -7018,6 +9304,7 @@
                 <w:color w:val="000000" w:themeColor="dark1"/>
                 <w:kern w:val="24"/>
               </w:rPr>
+              <w:lastRenderedPageBreak/>
               <w:t>Servo Motor</w:t>
             </w:r>
           </w:p>
@@ -8672,7 +10959,7 @@
         </w:rPr>
         <w:lastRenderedPageBreak/>
         <w:drawing>
-          <wp:anchor distT="0" distB="0" distL="114300" distR="114300" simplePos="0" relativeHeight="251658240" behindDoc="1" locked="0" layoutInCell="1" allowOverlap="1" wp14:anchorId="60EF10E3" wp14:editId="4E67BE7D">
+          <wp:anchor distT="0" distB="0" distL="114300" distR="114300" simplePos="0" relativeHeight="251658240" behindDoc="1" locked="0" layoutInCell="1" allowOverlap="1">
             <wp:simplePos x="0" y="0"/>
             <wp:positionH relativeFrom="column">
               <wp:posOffset>3200400</wp:posOffset>
@@ -8705,10 +10992,10 @@
                     </pic:cNvPicPr>
                   </pic:nvPicPr>
                   <pic:blipFill>
-                    <a:blip r:embed="rId40">
+                    <a:blip r:embed="rId39" cstate="print">
                       <a:extLst>
                         <a:ext uri="{28A0092B-C50C-407E-A947-70E740481C1C}">
-                          <a14:useLocalDpi xmlns:a14="http://schemas.microsoft.com/office/drawing/2010/main" val="0"/>
+                          <a14:useLocalDpi xmlns:a14="http://schemas.microsoft.com/office/drawing/2010/main" xmlns:wps="http://schemas.microsoft.com/office/word/2010/wordprocessingShape" xmlns:wpi="http://schemas.microsoft.com/office/word/2010/wordprocessingInk" xmlns:wpg="http://schemas.microsoft.com/office/word/2010/wordprocessingGroup" xmlns:w14="http://schemas.microsoft.com/office/word/2010/wordml" xmlns:w="http://schemas.openxmlformats.org/wordprocessingml/2006/main" xmlns:w10="urn:schemas-microsoft-com:office:word" xmlns:wp14="http://schemas.microsoft.com/office/word/2010/wordprocessingDrawing" xmlns:v="urn:schemas-microsoft-com:vml" xmlns:o="urn:schemas-microsoft-com:office:office" xmlns:mc="http://schemas.openxmlformats.org/markup-compatibility/2006" xmlns:wpc="http://schemas.microsoft.com/office/word/2010/wordprocessingCanvas" xmlns="" val="0"/>
                         </a:ext>
                       </a:extLst>
                     </a:blip>
@@ -8734,12 +11021,6 @@
                 </pic:pic>
               </a:graphicData>
             </a:graphic>
-            <wp14:sizeRelH relativeFrom="page">
-              <wp14:pctWidth>0</wp14:pctWidth>
-            </wp14:sizeRelH>
-            <wp14:sizeRelV relativeFrom="page">
-              <wp14:pctHeight>0</wp14:pctHeight>
-            </wp14:sizeRelV>
           </wp:anchor>
         </w:drawing>
       </w:r>
@@ -8749,7 +11030,7 @@
           <w:noProof/>
         </w:rPr>
         <w:drawing>
-          <wp:anchor distT="0" distB="0" distL="114300" distR="114300" simplePos="0" relativeHeight="251659264" behindDoc="1" locked="0" layoutInCell="1" allowOverlap="1" wp14:anchorId="7D039C12" wp14:editId="0E875681">
+          <wp:anchor distT="0" distB="0" distL="114300" distR="114300" simplePos="0" relativeHeight="251659264" behindDoc="1" locked="0" layoutInCell="1" allowOverlap="1">
             <wp:simplePos x="0" y="0"/>
             <wp:positionH relativeFrom="column">
               <wp:posOffset>-796290</wp:posOffset>
@@ -8782,10 +11063,10 @@
                     </pic:cNvPicPr>
                   </pic:nvPicPr>
                   <pic:blipFill>
-                    <a:blip r:embed="rId41">
+                    <a:blip r:embed="rId40" cstate="print">
                       <a:extLst>
                         <a:ext uri="{28A0092B-C50C-407E-A947-70E740481C1C}">
-                          <a14:useLocalDpi xmlns:a14="http://schemas.microsoft.com/office/drawing/2010/main" val="0"/>
+                          <a14:useLocalDpi xmlns:a14="http://schemas.microsoft.com/office/drawing/2010/main" xmlns:wps="http://schemas.microsoft.com/office/word/2010/wordprocessingShape" xmlns:wpi="http://schemas.microsoft.com/office/word/2010/wordprocessingInk" xmlns:wpg="http://schemas.microsoft.com/office/word/2010/wordprocessingGroup" xmlns:w14="http://schemas.microsoft.com/office/word/2010/wordml" xmlns:w="http://schemas.openxmlformats.org/wordprocessingml/2006/main" xmlns:w10="urn:schemas-microsoft-com:office:word" xmlns:wp14="http://schemas.microsoft.com/office/word/2010/wordprocessingDrawing" xmlns:v="urn:schemas-microsoft-com:vml" xmlns:o="urn:schemas-microsoft-com:office:office" xmlns:mc="http://schemas.openxmlformats.org/markup-compatibility/2006" xmlns:wpc="http://schemas.microsoft.com/office/word/2010/wordprocessingCanvas" xmlns="" val="0"/>
                         </a:ext>
                       </a:extLst>
                     </a:blip>
@@ -8811,12 +11092,6 @@
                 </pic:pic>
               </a:graphicData>
             </a:graphic>
-            <wp14:sizeRelH relativeFrom="page">
-              <wp14:pctWidth>0</wp14:pctWidth>
-            </wp14:sizeRelH>
-            <wp14:sizeRelV relativeFrom="page">
-              <wp14:pctHeight>0</wp14:pctHeight>
-            </wp14:sizeRelV>
           </wp:anchor>
         </w:drawing>
       </w:r>
@@ -8829,7 +11104,7 @@
       </w:r>
     </w:p>
     <w:sectPr>
-      <w:footerReference w:type="default" r:id="rId42"/>
+      <w:footerReference w:type="default" r:id="rId41"/>
       <w:pgSz w:w="12240" w:h="15840"/>
       <w:pgMar w:top="1440" w:right="1440" w:bottom="1440" w:left="1440" w:header="720" w:footer="720" w:gutter="0"/>
       <w:cols w:space="720"/>
@@ -8840,7 +11115,7 @@
 </file>
 
 <file path=word/endnotes.xml><?xml version="1.0" encoding="utf-8"?>
-<w:endnotes xmlns:wpc="http://schemas.microsoft.com/office/word/2010/wordprocessingCanvas" xmlns:mc="http://schemas.openxmlformats.org/markup-compatibility/2006" xmlns:o="urn:schemas-microsoft-com:office:office" xmlns:r="http://schemas.openxmlformats.org/officeDocument/2006/relationships" xmlns:m="http://schemas.openxmlformats.org/officeDocument/2006/math" xmlns:v="urn:schemas-microsoft-com:vml" xmlns:wp14="http://schemas.microsoft.com/office/word/2010/wordprocessingDrawing" xmlns:wp="http://schemas.openxmlformats.org/drawingml/2006/wordprocessingDrawing" xmlns:w10="urn:schemas-microsoft-com:office:word" xmlns:w="http://schemas.openxmlformats.org/wordprocessingml/2006/main" xmlns:w14="http://schemas.microsoft.com/office/word/2010/wordml" xmlns:wpg="http://schemas.microsoft.com/office/word/2010/wordprocessingGroup" xmlns:wpi="http://schemas.microsoft.com/office/word/2010/wordprocessingInk" xmlns:wne="http://schemas.microsoft.com/office/word/2006/wordml" xmlns:wps="http://schemas.microsoft.com/office/word/2010/wordprocessingShape" mc:Ignorable="w14 wp14">
+<w:endnotes xmlns:ve="http://schemas.openxmlformats.org/markup-compatibility/2006" xmlns:o="urn:schemas-microsoft-com:office:office" xmlns:r="http://schemas.openxmlformats.org/officeDocument/2006/relationships" xmlns:m="http://schemas.openxmlformats.org/officeDocument/2006/math" xmlns:v="urn:schemas-microsoft-com:vml" xmlns:wp="http://schemas.openxmlformats.org/drawingml/2006/wordprocessingDrawing" xmlns:w10="urn:schemas-microsoft-com:office:word" xmlns:w="http://schemas.openxmlformats.org/wordprocessingml/2006/main" xmlns:wne="http://schemas.microsoft.com/office/word/2006/wordml">
   <w:endnote w:type="separator" w:id="-1">
     <w:p>
       <w:pPr>
@@ -8865,7 +11140,7 @@
 </file>
 
 <file path=word/footer1.xml><?xml version="1.0" encoding="utf-8"?>
-<w:ftr xmlns:wpc="http://schemas.microsoft.com/office/word/2010/wordprocessingCanvas" xmlns:mc="http://schemas.openxmlformats.org/markup-compatibility/2006" xmlns:o="urn:schemas-microsoft-com:office:office" xmlns:r="http://schemas.openxmlformats.org/officeDocument/2006/relationships" xmlns:m="http://schemas.openxmlformats.org/officeDocument/2006/math" xmlns:v="urn:schemas-microsoft-com:vml" xmlns:wp14="http://schemas.microsoft.com/office/word/2010/wordprocessingDrawing" xmlns:wp="http://schemas.openxmlformats.org/drawingml/2006/wordprocessingDrawing" xmlns:w10="urn:schemas-microsoft-com:office:word" xmlns:w="http://schemas.openxmlformats.org/wordprocessingml/2006/main" xmlns:w14="http://schemas.microsoft.com/office/word/2010/wordml" xmlns:wpg="http://schemas.microsoft.com/office/word/2010/wordprocessingGroup" xmlns:wpi="http://schemas.microsoft.com/office/word/2010/wordprocessingInk" xmlns:wne="http://schemas.microsoft.com/office/word/2006/wordml" xmlns:wps="http://schemas.microsoft.com/office/word/2010/wordprocessingShape" mc:Ignorable="w14 wp14">
+<w:ftr xmlns:ve="http://schemas.openxmlformats.org/markup-compatibility/2006" xmlns:o="urn:schemas-microsoft-com:office:office" xmlns:r="http://schemas.openxmlformats.org/officeDocument/2006/relationships" xmlns:m="http://schemas.openxmlformats.org/officeDocument/2006/math" xmlns:v="urn:schemas-microsoft-com:vml" xmlns:wp="http://schemas.openxmlformats.org/drawingml/2006/wordprocessingDrawing" xmlns:w10="urn:schemas-microsoft-com:office:word" xmlns:w="http://schemas.openxmlformats.org/wordprocessingml/2006/main" xmlns:wne="http://schemas.microsoft.com/office/word/2006/wordml">
   <w:sdt>
     <w:sdtPr>
       <w:id w:val="-1126081522"/>
@@ -8885,27 +11160,14 @@
           <w:pStyle w:val="Footer"/>
           <w:jc w:val="right"/>
         </w:pPr>
-        <w:r>
-          <w:fldChar w:fldCharType="begin"/>
-        </w:r>
-        <w:r>
-          <w:instrText xml:space="preserve"> PAGE   \* MERGEFORMAT </w:instrText>
-        </w:r>
-        <w:r>
-          <w:fldChar w:fldCharType="separate"/>
-        </w:r>
-        <w:r>
-          <w:rPr>
-            <w:noProof/>
-          </w:rPr>
-          <w:t>3</w:t>
-        </w:r>
-        <w:r>
-          <w:rPr>
-            <w:noProof/>
-          </w:rPr>
-          <w:fldChar w:fldCharType="end"/>
-        </w:r>
+        <w:fldSimple w:instr=" PAGE   \* MERGEFORMAT ">
+          <w:r>
+            <w:rPr>
+              <w:noProof/>
+            </w:rPr>
+            <w:t>21</w:t>
+          </w:r>
+        </w:fldSimple>
       </w:p>
     </w:sdtContent>
   </w:sdt>
@@ -8918,7 +11180,7 @@
 </file>
 
 <file path=word/footnotes.xml><?xml version="1.0" encoding="utf-8"?>
-<w:footnotes xmlns:wpc="http://schemas.microsoft.com/office/word/2010/wordprocessingCanvas" xmlns:mc="http://schemas.openxmlformats.org/markup-compatibility/2006" xmlns:o="urn:schemas-microsoft-com:office:office" xmlns:r="http://schemas.openxmlformats.org/officeDocument/2006/relationships" xmlns:m="http://schemas.openxmlformats.org/officeDocument/2006/math" xmlns:v="urn:schemas-microsoft-com:vml" xmlns:wp14="http://schemas.microsoft.com/office/word/2010/wordprocessingDrawing" xmlns:wp="http://schemas.openxmlformats.org/drawingml/2006/wordprocessingDrawing" xmlns:w10="urn:schemas-microsoft-com:office:word" xmlns:w="http://schemas.openxmlformats.org/wordprocessingml/2006/main" xmlns:w14="http://schemas.microsoft.com/office/word/2010/wordml" xmlns:wpg="http://schemas.microsoft.com/office/word/2010/wordprocessingGroup" xmlns:wpi="http://schemas.microsoft.com/office/word/2010/wordprocessingInk" xmlns:wne="http://schemas.microsoft.com/office/word/2006/wordml" xmlns:wps="http://schemas.microsoft.com/office/word/2010/wordprocessingShape" mc:Ignorable="w14 wp14">
+<w:footnotes xmlns:ve="http://schemas.openxmlformats.org/markup-compatibility/2006" xmlns:o="urn:schemas-microsoft-com:office:office" xmlns:r="http://schemas.openxmlformats.org/officeDocument/2006/relationships" xmlns:m="http://schemas.openxmlformats.org/officeDocument/2006/math" xmlns:v="urn:schemas-microsoft-com:vml" xmlns:wp="http://schemas.openxmlformats.org/drawingml/2006/wordprocessingDrawing" xmlns:w10="urn:schemas-microsoft-com:office:word" xmlns:w="http://schemas.openxmlformats.org/wordprocessingml/2006/main" xmlns:wne="http://schemas.microsoft.com/office/word/2006/wordml">
   <w:footnote w:type="separator" w:id="-1">
     <w:p>
       <w:pPr>
@@ -8943,7 +11205,7 @@
 </file>
 
 <file path=word/styles.xml><?xml version="1.0" encoding="utf-8"?>
-<w:styles xmlns:mc="http://schemas.openxmlformats.org/markup-compatibility/2006" xmlns:r="http://schemas.openxmlformats.org/officeDocument/2006/relationships" xmlns:w="http://schemas.openxmlformats.org/wordprocessingml/2006/main" xmlns:w14="http://schemas.microsoft.com/office/word/2010/wordml" mc:Ignorable="w14">
+<w:styles xmlns:r="http://schemas.openxmlformats.org/officeDocument/2006/relationships" xmlns:w="http://schemas.openxmlformats.org/wordprocessingml/2006/main">
   <w:docDefaults>
     <w:rPrDefault>
       <w:rPr>
@@ -9101,6 +11363,7 @@
   <w:style w:type="paragraph" w:default="1" w:styleId="Normal">
     <w:name w:val="Normal"/>
     <w:qFormat/>
+    <w:rsid w:val="008B7EFD"/>
   </w:style>
   <w:style w:type="character" w:default="1" w:styleId="DefaultParagraphFont">
     <w:name w:val="Default Paragraph Font"/>
@@ -9113,6 +11376,7 @@
     <w:uiPriority w:val="99"/>
     <w:semiHidden/>
     <w:unhideWhenUsed/>
+    <w:qFormat/>
     <w:tblPr>
       <w:tblInd w:w="0" w:type="dxa"/>
       <w:tblCellMar>
@@ -9808,7 +12072,7 @@
 </file>
 
 <file path=customXml/itemProps1.xml><?xml version="1.0" encoding="utf-8"?>
-<ds:datastoreItem xmlns:ds="http://schemas.openxmlformats.org/officeDocument/2006/customXml" ds:itemID="{29A73B74-836E-43E4-8C01-EA7C765EAE61}">
+<ds:datastoreItem xmlns:ds="http://schemas.openxmlformats.org/officeDocument/2006/customXml" ds:itemID="{D72C5E67-02DB-454A-AD27-C420DB5E3FDA}">
   <ds:schemaRefs>
     <ds:schemaRef ds:uri="http://schemas.openxmlformats.org/officeDocument/2006/bibliography"/>
   </ds:schemaRefs>

</xml_diff>